<commit_message>
Applicant Login Page Partially Done
</commit_message>
<xml_diff>
--- a/🚀 Loan Screening Frontend Implementation Roadmap.docx
+++ b/🚀 Loan Screening Frontend Implementation Roadmap.docx
@@ -119,7 +119,7 @@
     <w:p>
       <w:r>
         <w:pict>
-          <v:rect id="_x0000_i1190" style="width:0;height:0" o:hralign="center" o:hrstd="t" o:hr="t" fillcolor="#a0a0a0" stroked="f"/>
+          <v:rect id="_x0000_i1025" style="width:0;height:0" o:hralign="center" o:hrstd="t" o:hr="t" fillcolor="#a0a0a0" stroked="f"/>
         </w:pict>
       </w:r>
     </w:p>
@@ -130,7 +130,6 @@
           <w:bCs/>
         </w:rPr>
       </w:pPr>
-      <w:bookmarkStart w:id="0" w:name="_GoBack"/>
       <w:r>
         <w:rPr>
           <w:rFonts w:ascii="Segoe UI Symbol" w:hAnsi="Segoe UI Symbol" w:cs="Segoe UI Symbol"/>
@@ -486,11 +485,10 @@
         <w:t>: Centralized error management</w:t>
       </w:r>
     </w:p>
-    <w:bookmarkEnd w:id="0"/>
     <w:p>
       <w:r>
         <w:pict>
-          <v:rect id="_x0000_i1191" style="width:0;height:0" o:hralign="center" o:hrstd="t" o:hr="t" fillcolor="#a0a0a0" stroked="f"/>
+          <v:rect id="_x0000_i1026" style="width:0;height:0" o:hralign="center" o:hrstd="t" o:hr="t" fillcolor="#a0a0a0" stroked="f"/>
         </w:pict>
       </w:r>
     </w:p>
@@ -836,7 +834,7 @@
     <w:p>
       <w:r>
         <w:pict>
-          <v:rect id="_x0000_i1192" style="width:0;height:0" o:hralign="center" o:hrstd="t" o:hr="t" fillcolor="#a0a0a0" stroked="f"/>
+          <v:rect id="_x0000_i1027" style="width:0;height:0" o:hralign="center" o:hrstd="t" o:hr="t" fillcolor="#a0a0a0" stroked="f"/>
         </w:pict>
       </w:r>
     </w:p>
@@ -1173,7 +1171,7 @@
     <w:p>
       <w:r>
         <w:pict>
-          <v:rect id="_x0000_i1193" style="width:0;height:0" o:hralign="center" o:hrstd="t" o:hr="t" fillcolor="#a0a0a0" stroked="f"/>
+          <v:rect id="_x0000_i1028" style="width:0;height:0" o:hralign="center" o:hrstd="t" o:hr="t" fillcolor="#a0a0a0" stroked="f"/>
         </w:pict>
       </w:r>
     </w:p>
@@ -1482,7 +1480,7 @@
     <w:p>
       <w:r>
         <w:pict>
-          <v:rect id="_x0000_i1194" style="width:0;height:0" o:hralign="center" o:hrstd="t" o:hr="t" fillcolor="#a0a0a0" stroked="f"/>
+          <v:rect id="_x0000_i1029" style="width:0;height:0" o:hralign="center" o:hrstd="t" o:hr="t" fillcolor="#a0a0a0" stroked="f"/>
         </w:pict>
       </w:r>
     </w:p>
@@ -1774,7 +1772,7 @@
     <w:p>
       <w:r>
         <w:pict>
-          <v:rect id="_x0000_i1195" style="width:0;height:0" o:hralign="center" o:hrstd="t" o:hr="t" fillcolor="#a0a0a0" stroked="f"/>
+          <v:rect id="_x0000_i1030" style="width:0;height:0" o:hralign="center" o:hrstd="t" o:hr="t" fillcolor="#a0a0a0" stroked="f"/>
         </w:pict>
       </w:r>
     </w:p>
@@ -2080,7 +2078,7 @@
     <w:p>
       <w:r>
         <w:pict>
-          <v:rect id="_x0000_i1196" style="width:0;height:0" o:hralign="center" o:hrstd="t" o:hr="t" fillcolor="#a0a0a0" stroked="f"/>
+          <v:rect id="_x0000_i1031" style="width:0;height:0" o:hralign="center" o:hrstd="t" o:hr="t" fillcolor="#a0a0a0" stroked="f"/>
         </w:pict>
       </w:r>
     </w:p>
@@ -2380,7 +2378,7 @@
     <w:p>
       <w:r>
         <w:pict>
-          <v:rect id="_x0000_i1197" style="width:0;height:0" o:hralign="center" o:hrstd="t" o:hr="t" fillcolor="#a0a0a0" stroked="f"/>
+          <v:rect id="_x0000_i1032" style="width:0;height:0" o:hralign="center" o:hrstd="t" o:hr="t" fillcolor="#a0a0a0" stroked="f"/>
         </w:pict>
       </w:r>
     </w:p>
@@ -2676,7 +2674,7 @@
     <w:p>
       <w:r>
         <w:pict>
-          <v:rect id="_x0000_i1198" style="width:0;height:0" o:hralign="center" o:hrstd="t" o:hr="t" fillcolor="#a0a0a0" stroked="f"/>
+          <v:rect id="_x0000_i1033" style="width:0;height:0" o:hralign="center" o:hrstd="t" o:hr="t" fillcolor="#a0a0a0" stroked="f"/>
         </w:pict>
       </w:r>
     </w:p>
@@ -3077,7 +3075,7 @@
     <w:p>
       <w:r>
         <w:pict>
-          <v:rect id="_x0000_i1199" style="width:0;height:0" o:hralign="center" o:hrstd="t" o:hr="t" fillcolor="#a0a0a0" stroked="f"/>
+          <v:rect id="_x0000_i1034" style="width:0;height:0" o:hralign="center" o:hrstd="t" o:hr="t" fillcolor="#a0a0a0" stroked="f"/>
         </w:pict>
       </w:r>
     </w:p>
@@ -3460,7 +3458,7 @@
     <w:p>
       <w:r>
         <w:pict>
-          <v:rect id="_x0000_i1200" style="width:0;height:0" o:hralign="center" o:hrstd="t" o:hr="t" fillcolor="#a0a0a0" stroked="f"/>
+          <v:rect id="_x0000_i1035" style="width:0;height:0" o:hralign="center" o:hrstd="t" o:hr="t" fillcolor="#a0a0a0" stroked="f"/>
         </w:pict>
       </w:r>
     </w:p>
@@ -3646,6 +3644,557 @@
         <w:t>––</w:t>
       </w:r>
     </w:p>
+    <w:p/>
+    <w:p/>
+    <w:p/>
+    <w:p/>
+    <w:p>
+      <w:pPr>
+        <w:rPr>
+          <w:b/>
+          <w:bCs/>
+        </w:rPr>
+      </w:pPr>
+      <w:r>
+        <w:rPr>
+          <w:b/>
+          <w:bCs/>
+        </w:rPr>
+        <w:t>A. Authentication Routing Setup </w:t>
+      </w:r>
+      <w:r>
+        <w:rPr>
+          <w:rFonts w:ascii="Segoe UI Symbol" w:hAnsi="Segoe UI Symbol" w:cs="Segoe UI Symbol"/>
+          <w:b/>
+          <w:bCs/>
+        </w:rPr>
+        <w:t>⭐</w:t>
+      </w:r>
+      <w:r>
+        <w:rPr>
+          <w:b/>
+          <w:bCs/>
+        </w:rPr>
+        <w:t> (Start Here)</w:t>
+      </w:r>
+    </w:p>
+    <w:p>
+      <w:pPr>
+        <w:numPr>
+          <w:ilvl w:val="0"/>
+          <w:numId w:val="31"/>
+        </w:numPr>
+      </w:pPr>
+      <w:r>
+        <w:t xml:space="preserve">Configure lazy-loaded </w:t>
+      </w:r>
+      <w:proofErr w:type="spellStart"/>
+      <w:r>
+        <w:t>auth</w:t>
+      </w:r>
+      <w:proofErr w:type="spellEnd"/>
+      <w:r>
+        <w:t xml:space="preserve"> routes</w:t>
+      </w:r>
+    </w:p>
+    <w:p>
+      <w:pPr>
+        <w:numPr>
+          <w:ilvl w:val="0"/>
+          <w:numId w:val="31"/>
+        </w:numPr>
+      </w:pPr>
+      <w:r>
+        <w:t>Setup route guards</w:t>
+      </w:r>
+    </w:p>
+    <w:p>
+      <w:pPr>
+        <w:numPr>
+          <w:ilvl w:val="0"/>
+          <w:numId w:val="31"/>
+        </w:numPr>
+      </w:pPr>
+      <w:r>
+        <w:t>Configure redirects based on user role</w:t>
+      </w:r>
+    </w:p>
+    <w:p>
+      <w:pPr>
+        <w:rPr>
+          <w:b/>
+          <w:bCs/>
+        </w:rPr>
+      </w:pPr>
+      <w:r>
+        <w:rPr>
+          <w:b/>
+          <w:bCs/>
+        </w:rPr>
+        <w:t>B. Login Component</w:t>
+      </w:r>
+    </w:p>
+    <w:p>
+      <w:pPr>
+        <w:numPr>
+          <w:ilvl w:val="0"/>
+          <w:numId w:val="32"/>
+        </w:numPr>
+      </w:pPr>
+      <w:r>
+        <w:t>Professional login form</w:t>
+      </w:r>
+    </w:p>
+    <w:p>
+      <w:pPr>
+        <w:numPr>
+          <w:ilvl w:val="0"/>
+          <w:numId w:val="32"/>
+        </w:numPr>
+      </w:pPr>
+      <w:r>
+        <w:t xml:space="preserve">Integration with your </w:t>
+      </w:r>
+      <w:proofErr w:type="spellStart"/>
+      <w:r>
+        <w:t>AuthService</w:t>
+      </w:r>
+      <w:proofErr w:type="spellEnd"/>
+    </w:p>
+    <w:p>
+      <w:pPr>
+        <w:numPr>
+          <w:ilvl w:val="0"/>
+          <w:numId w:val="32"/>
+        </w:numPr>
+      </w:pPr>
+      <w:r>
+        <w:t>Error handling and validation</w:t>
+      </w:r>
+    </w:p>
+    <w:p>
+      <w:pPr>
+        <w:rPr>
+          <w:b/>
+          <w:bCs/>
+        </w:rPr>
+      </w:pPr>
+      <w:r>
+        <w:rPr>
+          <w:b/>
+          <w:bCs/>
+        </w:rPr>
+        <w:t>C. Registration Component</w:t>
+      </w:r>
+    </w:p>
+    <w:p>
+      <w:pPr>
+        <w:numPr>
+          <w:ilvl w:val="0"/>
+          <w:numId w:val="33"/>
+        </w:numPr>
+      </w:pPr>
+      <w:r>
+        <w:t>Multi-step registration flow</w:t>
+      </w:r>
+    </w:p>
+    <w:p>
+      <w:pPr>
+        <w:numPr>
+          <w:ilvl w:val="0"/>
+          <w:numId w:val="33"/>
+        </w:numPr>
+      </w:pPr>
+      <w:r>
+        <w:t>Email verification</w:t>
+      </w:r>
+    </w:p>
+    <w:p>
+      <w:pPr>
+        <w:numPr>
+          <w:ilvl w:val="0"/>
+          <w:numId w:val="33"/>
+        </w:numPr>
+      </w:pPr>
+      <w:r>
+        <w:lastRenderedPageBreak/>
+        <w:t>Success feedback</w:t>
+      </w:r>
+    </w:p>
+    <w:p>
+      <w:pPr>
+        <w:rPr>
+          <w:b/>
+          <w:bCs/>
+        </w:rPr>
+      </w:pPr>
+      <w:r>
+        <w:rPr>
+          <w:b/>
+          <w:bCs/>
+        </w:rPr>
+        <w:t>D. Main Layout Component</w:t>
+      </w:r>
+    </w:p>
+    <w:p>
+      <w:pPr>
+        <w:numPr>
+          <w:ilvl w:val="0"/>
+          <w:numId w:val="34"/>
+        </w:numPr>
+      </w:pPr>
+      <w:r>
+        <w:t>Header with navigation</w:t>
+      </w:r>
+    </w:p>
+    <w:p>
+      <w:pPr>
+        <w:numPr>
+          <w:ilvl w:val="0"/>
+          <w:numId w:val="34"/>
+        </w:numPr>
+      </w:pPr>
+      <w:r>
+        <w:t>User profile dropdown</w:t>
+      </w:r>
+    </w:p>
+    <w:p>
+      <w:pPr>
+        <w:numPr>
+          <w:ilvl w:val="0"/>
+          <w:numId w:val="34"/>
+        </w:numPr>
+      </w:pPr>
+      <w:r>
+        <w:t>Role-based menus</w:t>
+      </w:r>
+    </w:p>
+    <w:p/>
+    <w:p>
+      <w:pPr>
+        <w:rPr>
+          <w:b/>
+          <w:bCs/>
+        </w:rPr>
+      </w:pPr>
+      <w:r>
+        <w:rPr>
+          <w:b/>
+          <w:bCs/>
+        </w:rPr>
+        <w:t>RECOMMENDED NEXT PHASE: Core Infrastructure</w:t>
+      </w:r>
+    </w:p>
+    <w:p>
+      <w:pPr>
+        <w:rPr>
+          <w:b/>
+          <w:bCs/>
+        </w:rPr>
+      </w:pPr>
+      <w:r>
+        <w:rPr>
+          <w:rFonts w:ascii="Segoe UI Symbol" w:hAnsi="Segoe UI Symbol" w:cs="Segoe UI Symbol"/>
+          <w:b/>
+          <w:bCs/>
+        </w:rPr>
+        <w:t>🔥</w:t>
+      </w:r>
+      <w:r>
+        <w:rPr>
+          <w:b/>
+          <w:bCs/>
+        </w:rPr>
+        <w:t xml:space="preserve"> Priority 1: </w:t>
+      </w:r>
+      <w:proofErr w:type="spellStart"/>
+      <w:r>
+        <w:rPr>
+          <w:b/>
+          <w:bCs/>
+        </w:rPr>
+        <w:t>NotificationService</w:t>
+      </w:r>
+      <w:proofErr w:type="spellEnd"/>
+    </w:p>
+    <w:p>
+      <w:r>
+        <w:t>Since your components are already trying to use </w:t>
+      </w:r>
+      <w:proofErr w:type="spellStart"/>
+      <w:proofErr w:type="gramStart"/>
+      <w:r>
+        <w:t>this.notificationService.success</w:t>
+      </w:r>
+      <w:proofErr w:type="spellEnd"/>
+      <w:r>
+        <w:t>(</w:t>
+      </w:r>
+      <w:proofErr w:type="gramEnd"/>
+      <w:r>
+        <w:t>) and </w:t>
+      </w:r>
+    </w:p>
+    <w:p>
+      <w:proofErr w:type="spellStart"/>
+      <w:proofErr w:type="gramStart"/>
+      <w:r>
+        <w:t>this.notificationService.error</w:t>
+      </w:r>
+      <w:proofErr w:type="spellEnd"/>
+      <w:r>
+        <w:t>(</w:t>
+      </w:r>
+      <w:proofErr w:type="gramEnd"/>
+      <w:r>
+        <w:t>), we need to create this service first:</w:t>
+      </w:r>
+    </w:p>
+    <w:p>
+      <w:proofErr w:type="gramStart"/>
+      <w:r>
+        <w:t>typescript</w:t>
+      </w:r>
+      <w:proofErr w:type="gramEnd"/>
+    </w:p>
+    <w:p>
+      <w:r>
+        <w:t>// Components are calling</w:t>
+      </w:r>
+      <w:proofErr w:type="gramStart"/>
+      <w:r>
+        <w:t>:</w:t>
+      </w:r>
+      <w:proofErr w:type="gramEnd"/>
+      <w:r>
+        <w:br/>
+      </w:r>
+      <w:proofErr w:type="spellStart"/>
+      <w:r>
+        <w:t>this.notificationService.success</w:t>
+      </w:r>
+      <w:proofErr w:type="spellEnd"/>
+      <w:r>
+        <w:t>('Email Verified!', 'Your account has been successfully verified.');</w:t>
+      </w:r>
+      <w:r>
+        <w:br/>
+      </w:r>
+      <w:proofErr w:type="spellStart"/>
+      <w:r>
+        <w:t>this.notificationService.error</w:t>
+      </w:r>
+      <w:proofErr w:type="spellEnd"/>
+      <w:r>
+        <w:t xml:space="preserve">('Verification Failed', </w:t>
+      </w:r>
+      <w:proofErr w:type="spellStart"/>
+      <w:r>
+        <w:t>errorMessage</w:t>
+      </w:r>
+      <w:proofErr w:type="spellEnd"/>
+      <w:r>
+        <w:t>);</w:t>
+      </w:r>
+    </w:p>
+    <w:p>
+      <w:pPr>
+        <w:rPr>
+          <w:b/>
+          <w:bCs/>
+        </w:rPr>
+      </w:pPr>
+      <w:r>
+        <w:rPr>
+          <w:rFonts w:ascii="Segoe UI Symbol" w:hAnsi="Segoe UI Symbol" w:cs="Segoe UI Symbol"/>
+          <w:b/>
+          <w:bCs/>
+        </w:rPr>
+        <w:t>🏗</w:t>
+      </w:r>
+      <w:r>
+        <w:rPr>
+          <w:b/>
+          <w:bCs/>
+        </w:rPr>
+        <w:t>️ Priority 2: Main Layout &amp; Navigation</w:t>
+      </w:r>
+    </w:p>
+    <w:p>
+      <w:r>
+        <w:t>Create the application shell with:</w:t>
+      </w:r>
+    </w:p>
+    <w:p>
+      <w:pPr>
+        <w:numPr>
+          <w:ilvl w:val="0"/>
+          <w:numId w:val="35"/>
+        </w:numPr>
+      </w:pPr>
+      <w:r>
+        <w:rPr>
+          <w:b/>
+          <w:bCs/>
+        </w:rPr>
+        <w:t>Header/</w:t>
+      </w:r>
+      <w:proofErr w:type="spellStart"/>
+      <w:r>
+        <w:rPr>
+          <w:b/>
+          <w:bCs/>
+        </w:rPr>
+        <w:t>Navbar</w:t>
+      </w:r>
+      <w:proofErr w:type="spellEnd"/>
+      <w:r>
+        <w:t> with user menu and logout</w:t>
+      </w:r>
+    </w:p>
+    <w:p>
+      <w:pPr>
+        <w:numPr>
+          <w:ilvl w:val="0"/>
+          <w:numId w:val="35"/>
+        </w:numPr>
+      </w:pPr>
+      <w:r>
+        <w:rPr>
+          <w:b/>
+          <w:bCs/>
+        </w:rPr>
+        <w:t>Sidebar Navigation</w:t>
+      </w:r>
+      <w:r>
+        <w:t> (r</w:t>
+      </w:r>
+      <w:bookmarkStart w:id="0" w:name="_GoBack"/>
+      <w:bookmarkEnd w:id="0"/>
+      <w:r>
+        <w:t>ole-based menu items)</w:t>
+      </w:r>
+    </w:p>
+    <w:p>
+      <w:pPr>
+        <w:numPr>
+          <w:ilvl w:val="0"/>
+          <w:numId w:val="35"/>
+        </w:numPr>
+      </w:pPr>
+      <w:r>
+        <w:rPr>
+          <w:b/>
+          <w:bCs/>
+        </w:rPr>
+        <w:t>Main Content Area</w:t>
+      </w:r>
+      <w:r>
+        <w:t> where dashboards will load</w:t>
+      </w:r>
+    </w:p>
+    <w:p>
+      <w:pPr>
+        <w:numPr>
+          <w:ilvl w:val="0"/>
+          <w:numId w:val="35"/>
+        </w:numPr>
+      </w:pPr>
+      <w:r>
+        <w:rPr>
+          <w:b/>
+          <w:bCs/>
+        </w:rPr>
+        <w:t>Footer</w:t>
+      </w:r>
+      <w:r>
+        <w:t> (optional)</w:t>
+      </w:r>
+    </w:p>
+    <w:p>
+      <w:pPr>
+        <w:rPr>
+          <w:b/>
+          <w:bCs/>
+        </w:rPr>
+      </w:pPr>
+      <w:r>
+        <w:rPr>
+          <w:rFonts w:ascii="Segoe UI Symbol" w:hAnsi="Segoe UI Symbol" w:cs="Segoe UI Symbol"/>
+          <w:b/>
+          <w:bCs/>
+        </w:rPr>
+        <w:t>📊</w:t>
+      </w:r>
+      <w:r>
+        <w:rPr>
+          <w:b/>
+          <w:bCs/>
+        </w:rPr>
+        <w:t xml:space="preserve"> Priority 3: Dashboard Components</w:t>
+      </w:r>
+    </w:p>
+    <w:p>
+      <w:r>
+        <w:t>Build the core user interfaces:</w:t>
+      </w:r>
+    </w:p>
+    <w:p>
+      <w:pPr>
+        <w:numPr>
+          <w:ilvl w:val="0"/>
+          <w:numId w:val="36"/>
+        </w:numPr>
+      </w:pPr>
+      <w:r>
+        <w:rPr>
+          <w:b/>
+          <w:bCs/>
+        </w:rPr>
+        <w:t>Applicant Dashboard</w:t>
+      </w:r>
+      <w:r>
+        <w:t> - Main user landing page</w:t>
+      </w:r>
+    </w:p>
+    <w:p>
+      <w:pPr>
+        <w:numPr>
+          <w:ilvl w:val="0"/>
+          <w:numId w:val="36"/>
+        </w:numPr>
+      </w:pPr>
+      <w:r>
+        <w:rPr>
+          <w:b/>
+          <w:bCs/>
+        </w:rPr>
+        <w:t>Loan Application Form</w:t>
+      </w:r>
+      <w:r>
+        <w:t> - Core business functionality</w:t>
+      </w:r>
+    </w:p>
+    <w:p>
+      <w:pPr>
+        <w:numPr>
+          <w:ilvl w:val="0"/>
+          <w:numId w:val="36"/>
+        </w:numPr>
+      </w:pPr>
+      <w:r>
+        <w:rPr>
+          <w:b/>
+          <w:bCs/>
+        </w:rPr>
+        <w:t>Officer Dashboards</w:t>
+      </w:r>
+      <w:r>
+        <w:t> - Admin interfaces</w:t>
+      </w:r>
+    </w:p>
+    <w:p/>
+    <w:p/>
     <w:sectPr>
       <w:pgSz w:w="11906" w:h="16838"/>
       <w:pgMar w:top="1440" w:right="1440" w:bottom="1440" w:left="1440" w:header="708" w:footer="708" w:gutter="0"/>
@@ -5113,6 +5662,155 @@
     </w:lvl>
   </w:abstractNum>
   <w:abstractNum w:abstractNumId="10" w15:restartNumberingAfterBreak="0">
+    <w:nsid w:val="254323DB"/>
+    <w:multiLevelType w:val="multilevel"/>
+    <w:tmpl w:val="87B6E980"/>
+    <w:lvl w:ilvl="0">
+      <w:start w:val="1"/>
+      <w:numFmt w:val="bullet"/>
+      <w:lvlText w:val=""/>
+      <w:lvlJc w:val="left"/>
+      <w:pPr>
+        <w:tabs>
+          <w:tab w:val="num" w:pos="720"/>
+        </w:tabs>
+        <w:ind w:left="720" w:hanging="360"/>
+      </w:pPr>
+      <w:rPr>
+        <w:rFonts w:ascii="Symbol" w:hAnsi="Symbol" w:hint="default"/>
+        <w:sz w:val="20"/>
+      </w:rPr>
+    </w:lvl>
+    <w:lvl w:ilvl="1" w:tentative="1">
+      <w:start w:val="1"/>
+      <w:numFmt w:val="bullet"/>
+      <w:lvlText w:val=""/>
+      <w:lvlJc w:val="left"/>
+      <w:pPr>
+        <w:tabs>
+          <w:tab w:val="num" w:pos="1440"/>
+        </w:tabs>
+        <w:ind w:left="1440" w:hanging="360"/>
+      </w:pPr>
+      <w:rPr>
+        <w:rFonts w:ascii="Symbol" w:hAnsi="Symbol" w:hint="default"/>
+        <w:sz w:val="20"/>
+      </w:rPr>
+    </w:lvl>
+    <w:lvl w:ilvl="2" w:tentative="1">
+      <w:start w:val="1"/>
+      <w:numFmt w:val="bullet"/>
+      <w:lvlText w:val=""/>
+      <w:lvlJc w:val="left"/>
+      <w:pPr>
+        <w:tabs>
+          <w:tab w:val="num" w:pos="2160"/>
+        </w:tabs>
+        <w:ind w:left="2160" w:hanging="360"/>
+      </w:pPr>
+      <w:rPr>
+        <w:rFonts w:ascii="Symbol" w:hAnsi="Symbol" w:hint="default"/>
+        <w:sz w:val="20"/>
+      </w:rPr>
+    </w:lvl>
+    <w:lvl w:ilvl="3" w:tentative="1">
+      <w:start w:val="1"/>
+      <w:numFmt w:val="bullet"/>
+      <w:lvlText w:val=""/>
+      <w:lvlJc w:val="left"/>
+      <w:pPr>
+        <w:tabs>
+          <w:tab w:val="num" w:pos="2880"/>
+        </w:tabs>
+        <w:ind w:left="2880" w:hanging="360"/>
+      </w:pPr>
+      <w:rPr>
+        <w:rFonts w:ascii="Symbol" w:hAnsi="Symbol" w:hint="default"/>
+        <w:sz w:val="20"/>
+      </w:rPr>
+    </w:lvl>
+    <w:lvl w:ilvl="4" w:tentative="1">
+      <w:start w:val="1"/>
+      <w:numFmt w:val="bullet"/>
+      <w:lvlText w:val=""/>
+      <w:lvlJc w:val="left"/>
+      <w:pPr>
+        <w:tabs>
+          <w:tab w:val="num" w:pos="3600"/>
+        </w:tabs>
+        <w:ind w:left="3600" w:hanging="360"/>
+      </w:pPr>
+      <w:rPr>
+        <w:rFonts w:ascii="Symbol" w:hAnsi="Symbol" w:hint="default"/>
+        <w:sz w:val="20"/>
+      </w:rPr>
+    </w:lvl>
+    <w:lvl w:ilvl="5" w:tentative="1">
+      <w:start w:val="1"/>
+      <w:numFmt w:val="bullet"/>
+      <w:lvlText w:val=""/>
+      <w:lvlJc w:val="left"/>
+      <w:pPr>
+        <w:tabs>
+          <w:tab w:val="num" w:pos="4320"/>
+        </w:tabs>
+        <w:ind w:left="4320" w:hanging="360"/>
+      </w:pPr>
+      <w:rPr>
+        <w:rFonts w:ascii="Symbol" w:hAnsi="Symbol" w:hint="default"/>
+        <w:sz w:val="20"/>
+      </w:rPr>
+    </w:lvl>
+    <w:lvl w:ilvl="6" w:tentative="1">
+      <w:start w:val="1"/>
+      <w:numFmt w:val="bullet"/>
+      <w:lvlText w:val=""/>
+      <w:lvlJc w:val="left"/>
+      <w:pPr>
+        <w:tabs>
+          <w:tab w:val="num" w:pos="5040"/>
+        </w:tabs>
+        <w:ind w:left="5040" w:hanging="360"/>
+      </w:pPr>
+      <w:rPr>
+        <w:rFonts w:ascii="Symbol" w:hAnsi="Symbol" w:hint="default"/>
+        <w:sz w:val="20"/>
+      </w:rPr>
+    </w:lvl>
+    <w:lvl w:ilvl="7" w:tentative="1">
+      <w:start w:val="1"/>
+      <w:numFmt w:val="bullet"/>
+      <w:lvlText w:val=""/>
+      <w:lvlJc w:val="left"/>
+      <w:pPr>
+        <w:tabs>
+          <w:tab w:val="num" w:pos="5760"/>
+        </w:tabs>
+        <w:ind w:left="5760" w:hanging="360"/>
+      </w:pPr>
+      <w:rPr>
+        <w:rFonts w:ascii="Symbol" w:hAnsi="Symbol" w:hint="default"/>
+        <w:sz w:val="20"/>
+      </w:rPr>
+    </w:lvl>
+    <w:lvl w:ilvl="8" w:tentative="1">
+      <w:start w:val="1"/>
+      <w:numFmt w:val="bullet"/>
+      <w:lvlText w:val=""/>
+      <w:lvlJc w:val="left"/>
+      <w:pPr>
+        <w:tabs>
+          <w:tab w:val="num" w:pos="6480"/>
+        </w:tabs>
+        <w:ind w:left="6480" w:hanging="360"/>
+      </w:pPr>
+      <w:rPr>
+        <w:rFonts w:ascii="Symbol" w:hAnsi="Symbol" w:hint="default"/>
+        <w:sz w:val="20"/>
+      </w:rPr>
+    </w:lvl>
+  </w:abstractNum>
+  <w:abstractNum w:abstractNumId="11" w15:restartNumberingAfterBreak="0">
     <w:nsid w:val="29DB0182"/>
     <w:multiLevelType w:val="multilevel"/>
     <w:tmpl w:val="2DD0D5EA"/>
@@ -5261,7 +5959,7 @@
       </w:rPr>
     </w:lvl>
   </w:abstractNum>
-  <w:abstractNum w:abstractNumId="11" w15:restartNumberingAfterBreak="0">
+  <w:abstractNum w:abstractNumId="12" w15:restartNumberingAfterBreak="0">
     <w:nsid w:val="2E327A10"/>
     <w:multiLevelType w:val="multilevel"/>
     <w:tmpl w:val="019AE882"/>
@@ -5410,7 +6108,7 @@
       </w:rPr>
     </w:lvl>
   </w:abstractNum>
-  <w:abstractNum w:abstractNumId="12" w15:restartNumberingAfterBreak="0">
+  <w:abstractNum w:abstractNumId="13" w15:restartNumberingAfterBreak="0">
     <w:nsid w:val="31750750"/>
     <w:multiLevelType w:val="multilevel"/>
     <w:tmpl w:val="7A521842"/>
@@ -5559,7 +6257,7 @@
       </w:rPr>
     </w:lvl>
   </w:abstractNum>
-  <w:abstractNum w:abstractNumId="13" w15:restartNumberingAfterBreak="0">
+  <w:abstractNum w:abstractNumId="14" w15:restartNumberingAfterBreak="0">
     <w:nsid w:val="32441FA5"/>
     <w:multiLevelType w:val="multilevel"/>
     <w:tmpl w:val="865CEE6A"/>
@@ -5708,7 +6406,7 @@
       </w:rPr>
     </w:lvl>
   </w:abstractNum>
-  <w:abstractNum w:abstractNumId="14" w15:restartNumberingAfterBreak="0">
+  <w:abstractNum w:abstractNumId="15" w15:restartNumberingAfterBreak="0">
     <w:nsid w:val="334222CE"/>
     <w:multiLevelType w:val="multilevel"/>
     <w:tmpl w:val="D83E7E1A"/>
@@ -5857,7 +6555,7 @@
       </w:rPr>
     </w:lvl>
   </w:abstractNum>
-  <w:abstractNum w:abstractNumId="15" w15:restartNumberingAfterBreak="0">
+  <w:abstractNum w:abstractNumId="16" w15:restartNumberingAfterBreak="0">
     <w:nsid w:val="3A6B54A7"/>
     <w:multiLevelType w:val="multilevel"/>
     <w:tmpl w:val="9606FC74"/>
@@ -6006,7 +6704,7 @@
       </w:rPr>
     </w:lvl>
   </w:abstractNum>
-  <w:abstractNum w:abstractNumId="16" w15:restartNumberingAfterBreak="0">
+  <w:abstractNum w:abstractNumId="17" w15:restartNumberingAfterBreak="0">
     <w:nsid w:val="3C7B0CF1"/>
     <w:multiLevelType w:val="multilevel"/>
     <w:tmpl w:val="6C86B550"/>
@@ -6155,7 +6853,7 @@
       </w:rPr>
     </w:lvl>
   </w:abstractNum>
-  <w:abstractNum w:abstractNumId="17" w15:restartNumberingAfterBreak="0">
+  <w:abstractNum w:abstractNumId="18" w15:restartNumberingAfterBreak="0">
     <w:nsid w:val="4495554C"/>
     <w:multiLevelType w:val="multilevel"/>
     <w:tmpl w:val="F530DC14"/>
@@ -6304,7 +7002,7 @@
       </w:rPr>
     </w:lvl>
   </w:abstractNum>
-  <w:abstractNum w:abstractNumId="18" w15:restartNumberingAfterBreak="0">
+  <w:abstractNum w:abstractNumId="19" w15:restartNumberingAfterBreak="0">
     <w:nsid w:val="48082A64"/>
     <w:multiLevelType w:val="multilevel"/>
     <w:tmpl w:val="02C6C1D0"/>
@@ -6453,7 +7151,305 @@
       </w:rPr>
     </w:lvl>
   </w:abstractNum>
-  <w:abstractNum w:abstractNumId="19" w15:restartNumberingAfterBreak="0">
+  <w:abstractNum w:abstractNumId="20" w15:restartNumberingAfterBreak="0">
+    <w:nsid w:val="4D7001A9"/>
+    <w:multiLevelType w:val="multilevel"/>
+    <w:tmpl w:val="E3C20B96"/>
+    <w:lvl w:ilvl="0">
+      <w:start w:val="1"/>
+      <w:numFmt w:val="bullet"/>
+      <w:lvlText w:val=""/>
+      <w:lvlJc w:val="left"/>
+      <w:pPr>
+        <w:tabs>
+          <w:tab w:val="num" w:pos="720"/>
+        </w:tabs>
+        <w:ind w:left="720" w:hanging="360"/>
+      </w:pPr>
+      <w:rPr>
+        <w:rFonts w:ascii="Symbol" w:hAnsi="Symbol" w:hint="default"/>
+        <w:sz w:val="20"/>
+      </w:rPr>
+    </w:lvl>
+    <w:lvl w:ilvl="1" w:tentative="1">
+      <w:start w:val="1"/>
+      <w:numFmt w:val="bullet"/>
+      <w:lvlText w:val=""/>
+      <w:lvlJc w:val="left"/>
+      <w:pPr>
+        <w:tabs>
+          <w:tab w:val="num" w:pos="1440"/>
+        </w:tabs>
+        <w:ind w:left="1440" w:hanging="360"/>
+      </w:pPr>
+      <w:rPr>
+        <w:rFonts w:ascii="Symbol" w:hAnsi="Symbol" w:hint="default"/>
+        <w:sz w:val="20"/>
+      </w:rPr>
+    </w:lvl>
+    <w:lvl w:ilvl="2" w:tentative="1">
+      <w:start w:val="1"/>
+      <w:numFmt w:val="bullet"/>
+      <w:lvlText w:val=""/>
+      <w:lvlJc w:val="left"/>
+      <w:pPr>
+        <w:tabs>
+          <w:tab w:val="num" w:pos="2160"/>
+        </w:tabs>
+        <w:ind w:left="2160" w:hanging="360"/>
+      </w:pPr>
+      <w:rPr>
+        <w:rFonts w:ascii="Symbol" w:hAnsi="Symbol" w:hint="default"/>
+        <w:sz w:val="20"/>
+      </w:rPr>
+    </w:lvl>
+    <w:lvl w:ilvl="3" w:tentative="1">
+      <w:start w:val="1"/>
+      <w:numFmt w:val="bullet"/>
+      <w:lvlText w:val=""/>
+      <w:lvlJc w:val="left"/>
+      <w:pPr>
+        <w:tabs>
+          <w:tab w:val="num" w:pos="2880"/>
+        </w:tabs>
+        <w:ind w:left="2880" w:hanging="360"/>
+      </w:pPr>
+      <w:rPr>
+        <w:rFonts w:ascii="Symbol" w:hAnsi="Symbol" w:hint="default"/>
+        <w:sz w:val="20"/>
+      </w:rPr>
+    </w:lvl>
+    <w:lvl w:ilvl="4" w:tentative="1">
+      <w:start w:val="1"/>
+      <w:numFmt w:val="bullet"/>
+      <w:lvlText w:val=""/>
+      <w:lvlJc w:val="left"/>
+      <w:pPr>
+        <w:tabs>
+          <w:tab w:val="num" w:pos="3600"/>
+        </w:tabs>
+        <w:ind w:left="3600" w:hanging="360"/>
+      </w:pPr>
+      <w:rPr>
+        <w:rFonts w:ascii="Symbol" w:hAnsi="Symbol" w:hint="default"/>
+        <w:sz w:val="20"/>
+      </w:rPr>
+    </w:lvl>
+    <w:lvl w:ilvl="5" w:tentative="1">
+      <w:start w:val="1"/>
+      <w:numFmt w:val="bullet"/>
+      <w:lvlText w:val=""/>
+      <w:lvlJc w:val="left"/>
+      <w:pPr>
+        <w:tabs>
+          <w:tab w:val="num" w:pos="4320"/>
+        </w:tabs>
+        <w:ind w:left="4320" w:hanging="360"/>
+      </w:pPr>
+      <w:rPr>
+        <w:rFonts w:ascii="Symbol" w:hAnsi="Symbol" w:hint="default"/>
+        <w:sz w:val="20"/>
+      </w:rPr>
+    </w:lvl>
+    <w:lvl w:ilvl="6" w:tentative="1">
+      <w:start w:val="1"/>
+      <w:numFmt w:val="bullet"/>
+      <w:lvlText w:val=""/>
+      <w:lvlJc w:val="left"/>
+      <w:pPr>
+        <w:tabs>
+          <w:tab w:val="num" w:pos="5040"/>
+        </w:tabs>
+        <w:ind w:left="5040" w:hanging="360"/>
+      </w:pPr>
+      <w:rPr>
+        <w:rFonts w:ascii="Symbol" w:hAnsi="Symbol" w:hint="default"/>
+        <w:sz w:val="20"/>
+      </w:rPr>
+    </w:lvl>
+    <w:lvl w:ilvl="7" w:tentative="1">
+      <w:start w:val="1"/>
+      <w:numFmt w:val="bullet"/>
+      <w:lvlText w:val=""/>
+      <w:lvlJc w:val="left"/>
+      <w:pPr>
+        <w:tabs>
+          <w:tab w:val="num" w:pos="5760"/>
+        </w:tabs>
+        <w:ind w:left="5760" w:hanging="360"/>
+      </w:pPr>
+      <w:rPr>
+        <w:rFonts w:ascii="Symbol" w:hAnsi="Symbol" w:hint="default"/>
+        <w:sz w:val="20"/>
+      </w:rPr>
+    </w:lvl>
+    <w:lvl w:ilvl="8" w:tentative="1">
+      <w:start w:val="1"/>
+      <w:numFmt w:val="bullet"/>
+      <w:lvlText w:val=""/>
+      <w:lvlJc w:val="left"/>
+      <w:pPr>
+        <w:tabs>
+          <w:tab w:val="num" w:pos="6480"/>
+        </w:tabs>
+        <w:ind w:left="6480" w:hanging="360"/>
+      </w:pPr>
+      <w:rPr>
+        <w:rFonts w:ascii="Symbol" w:hAnsi="Symbol" w:hint="default"/>
+        <w:sz w:val="20"/>
+      </w:rPr>
+    </w:lvl>
+  </w:abstractNum>
+  <w:abstractNum w:abstractNumId="21" w15:restartNumberingAfterBreak="0">
+    <w:nsid w:val="511D10FC"/>
+    <w:multiLevelType w:val="multilevel"/>
+    <w:tmpl w:val="74D21F0E"/>
+    <w:lvl w:ilvl="0">
+      <w:start w:val="1"/>
+      <w:numFmt w:val="bullet"/>
+      <w:lvlText w:val=""/>
+      <w:lvlJc w:val="left"/>
+      <w:pPr>
+        <w:tabs>
+          <w:tab w:val="num" w:pos="720"/>
+        </w:tabs>
+        <w:ind w:left="720" w:hanging="360"/>
+      </w:pPr>
+      <w:rPr>
+        <w:rFonts w:ascii="Symbol" w:hAnsi="Symbol" w:hint="default"/>
+        <w:sz w:val="20"/>
+      </w:rPr>
+    </w:lvl>
+    <w:lvl w:ilvl="1" w:tentative="1">
+      <w:start w:val="1"/>
+      <w:numFmt w:val="bullet"/>
+      <w:lvlText w:val=""/>
+      <w:lvlJc w:val="left"/>
+      <w:pPr>
+        <w:tabs>
+          <w:tab w:val="num" w:pos="1440"/>
+        </w:tabs>
+        <w:ind w:left="1440" w:hanging="360"/>
+      </w:pPr>
+      <w:rPr>
+        <w:rFonts w:ascii="Symbol" w:hAnsi="Symbol" w:hint="default"/>
+        <w:sz w:val="20"/>
+      </w:rPr>
+    </w:lvl>
+    <w:lvl w:ilvl="2" w:tentative="1">
+      <w:start w:val="1"/>
+      <w:numFmt w:val="bullet"/>
+      <w:lvlText w:val=""/>
+      <w:lvlJc w:val="left"/>
+      <w:pPr>
+        <w:tabs>
+          <w:tab w:val="num" w:pos="2160"/>
+        </w:tabs>
+        <w:ind w:left="2160" w:hanging="360"/>
+      </w:pPr>
+      <w:rPr>
+        <w:rFonts w:ascii="Symbol" w:hAnsi="Symbol" w:hint="default"/>
+        <w:sz w:val="20"/>
+      </w:rPr>
+    </w:lvl>
+    <w:lvl w:ilvl="3" w:tentative="1">
+      <w:start w:val="1"/>
+      <w:numFmt w:val="bullet"/>
+      <w:lvlText w:val=""/>
+      <w:lvlJc w:val="left"/>
+      <w:pPr>
+        <w:tabs>
+          <w:tab w:val="num" w:pos="2880"/>
+        </w:tabs>
+        <w:ind w:left="2880" w:hanging="360"/>
+      </w:pPr>
+      <w:rPr>
+        <w:rFonts w:ascii="Symbol" w:hAnsi="Symbol" w:hint="default"/>
+        <w:sz w:val="20"/>
+      </w:rPr>
+    </w:lvl>
+    <w:lvl w:ilvl="4" w:tentative="1">
+      <w:start w:val="1"/>
+      <w:numFmt w:val="bullet"/>
+      <w:lvlText w:val=""/>
+      <w:lvlJc w:val="left"/>
+      <w:pPr>
+        <w:tabs>
+          <w:tab w:val="num" w:pos="3600"/>
+        </w:tabs>
+        <w:ind w:left="3600" w:hanging="360"/>
+      </w:pPr>
+      <w:rPr>
+        <w:rFonts w:ascii="Symbol" w:hAnsi="Symbol" w:hint="default"/>
+        <w:sz w:val="20"/>
+      </w:rPr>
+    </w:lvl>
+    <w:lvl w:ilvl="5" w:tentative="1">
+      <w:start w:val="1"/>
+      <w:numFmt w:val="bullet"/>
+      <w:lvlText w:val=""/>
+      <w:lvlJc w:val="left"/>
+      <w:pPr>
+        <w:tabs>
+          <w:tab w:val="num" w:pos="4320"/>
+        </w:tabs>
+        <w:ind w:left="4320" w:hanging="360"/>
+      </w:pPr>
+      <w:rPr>
+        <w:rFonts w:ascii="Symbol" w:hAnsi="Symbol" w:hint="default"/>
+        <w:sz w:val="20"/>
+      </w:rPr>
+    </w:lvl>
+    <w:lvl w:ilvl="6" w:tentative="1">
+      <w:start w:val="1"/>
+      <w:numFmt w:val="bullet"/>
+      <w:lvlText w:val=""/>
+      <w:lvlJc w:val="left"/>
+      <w:pPr>
+        <w:tabs>
+          <w:tab w:val="num" w:pos="5040"/>
+        </w:tabs>
+        <w:ind w:left="5040" w:hanging="360"/>
+      </w:pPr>
+      <w:rPr>
+        <w:rFonts w:ascii="Symbol" w:hAnsi="Symbol" w:hint="default"/>
+        <w:sz w:val="20"/>
+      </w:rPr>
+    </w:lvl>
+    <w:lvl w:ilvl="7" w:tentative="1">
+      <w:start w:val="1"/>
+      <w:numFmt w:val="bullet"/>
+      <w:lvlText w:val=""/>
+      <w:lvlJc w:val="left"/>
+      <w:pPr>
+        <w:tabs>
+          <w:tab w:val="num" w:pos="5760"/>
+        </w:tabs>
+        <w:ind w:left="5760" w:hanging="360"/>
+      </w:pPr>
+      <w:rPr>
+        <w:rFonts w:ascii="Symbol" w:hAnsi="Symbol" w:hint="default"/>
+        <w:sz w:val="20"/>
+      </w:rPr>
+    </w:lvl>
+    <w:lvl w:ilvl="8" w:tentative="1">
+      <w:start w:val="1"/>
+      <w:numFmt w:val="bullet"/>
+      <w:lvlText w:val=""/>
+      <w:lvlJc w:val="left"/>
+      <w:pPr>
+        <w:tabs>
+          <w:tab w:val="num" w:pos="6480"/>
+        </w:tabs>
+        <w:ind w:left="6480" w:hanging="360"/>
+      </w:pPr>
+      <w:rPr>
+        <w:rFonts w:ascii="Symbol" w:hAnsi="Symbol" w:hint="default"/>
+        <w:sz w:val="20"/>
+      </w:rPr>
+    </w:lvl>
+  </w:abstractNum>
+  <w:abstractNum w:abstractNumId="22" w15:restartNumberingAfterBreak="0">
     <w:nsid w:val="55417721"/>
     <w:multiLevelType w:val="multilevel"/>
     <w:tmpl w:val="E0E6516E"/>
@@ -6602,7 +7598,7 @@
       </w:rPr>
     </w:lvl>
   </w:abstractNum>
-  <w:abstractNum w:abstractNumId="20" w15:restartNumberingAfterBreak="0">
+  <w:abstractNum w:abstractNumId="23" w15:restartNumberingAfterBreak="0">
     <w:nsid w:val="585737C3"/>
     <w:multiLevelType w:val="multilevel"/>
     <w:tmpl w:val="DA22DC68"/>
@@ -6751,7 +7747,156 @@
       </w:rPr>
     </w:lvl>
   </w:abstractNum>
-  <w:abstractNum w:abstractNumId="21" w15:restartNumberingAfterBreak="0">
+  <w:abstractNum w:abstractNumId="24" w15:restartNumberingAfterBreak="0">
+    <w:nsid w:val="5DA974BB"/>
+    <w:multiLevelType w:val="multilevel"/>
+    <w:tmpl w:val="F364D776"/>
+    <w:lvl w:ilvl="0">
+      <w:start w:val="1"/>
+      <w:numFmt w:val="bullet"/>
+      <w:lvlText w:val=""/>
+      <w:lvlJc w:val="left"/>
+      <w:pPr>
+        <w:tabs>
+          <w:tab w:val="num" w:pos="720"/>
+        </w:tabs>
+        <w:ind w:left="720" w:hanging="360"/>
+      </w:pPr>
+      <w:rPr>
+        <w:rFonts w:ascii="Symbol" w:hAnsi="Symbol" w:hint="default"/>
+        <w:sz w:val="20"/>
+      </w:rPr>
+    </w:lvl>
+    <w:lvl w:ilvl="1" w:tentative="1">
+      <w:start w:val="1"/>
+      <w:numFmt w:val="bullet"/>
+      <w:lvlText w:val=""/>
+      <w:lvlJc w:val="left"/>
+      <w:pPr>
+        <w:tabs>
+          <w:tab w:val="num" w:pos="1440"/>
+        </w:tabs>
+        <w:ind w:left="1440" w:hanging="360"/>
+      </w:pPr>
+      <w:rPr>
+        <w:rFonts w:ascii="Symbol" w:hAnsi="Symbol" w:hint="default"/>
+        <w:sz w:val="20"/>
+      </w:rPr>
+    </w:lvl>
+    <w:lvl w:ilvl="2" w:tentative="1">
+      <w:start w:val="1"/>
+      <w:numFmt w:val="bullet"/>
+      <w:lvlText w:val=""/>
+      <w:lvlJc w:val="left"/>
+      <w:pPr>
+        <w:tabs>
+          <w:tab w:val="num" w:pos="2160"/>
+        </w:tabs>
+        <w:ind w:left="2160" w:hanging="360"/>
+      </w:pPr>
+      <w:rPr>
+        <w:rFonts w:ascii="Symbol" w:hAnsi="Symbol" w:hint="default"/>
+        <w:sz w:val="20"/>
+      </w:rPr>
+    </w:lvl>
+    <w:lvl w:ilvl="3" w:tentative="1">
+      <w:start w:val="1"/>
+      <w:numFmt w:val="bullet"/>
+      <w:lvlText w:val=""/>
+      <w:lvlJc w:val="left"/>
+      <w:pPr>
+        <w:tabs>
+          <w:tab w:val="num" w:pos="2880"/>
+        </w:tabs>
+        <w:ind w:left="2880" w:hanging="360"/>
+      </w:pPr>
+      <w:rPr>
+        <w:rFonts w:ascii="Symbol" w:hAnsi="Symbol" w:hint="default"/>
+        <w:sz w:val="20"/>
+      </w:rPr>
+    </w:lvl>
+    <w:lvl w:ilvl="4" w:tentative="1">
+      <w:start w:val="1"/>
+      <w:numFmt w:val="bullet"/>
+      <w:lvlText w:val=""/>
+      <w:lvlJc w:val="left"/>
+      <w:pPr>
+        <w:tabs>
+          <w:tab w:val="num" w:pos="3600"/>
+        </w:tabs>
+        <w:ind w:left="3600" w:hanging="360"/>
+      </w:pPr>
+      <w:rPr>
+        <w:rFonts w:ascii="Symbol" w:hAnsi="Symbol" w:hint="default"/>
+        <w:sz w:val="20"/>
+      </w:rPr>
+    </w:lvl>
+    <w:lvl w:ilvl="5" w:tentative="1">
+      <w:start w:val="1"/>
+      <w:numFmt w:val="bullet"/>
+      <w:lvlText w:val=""/>
+      <w:lvlJc w:val="left"/>
+      <w:pPr>
+        <w:tabs>
+          <w:tab w:val="num" w:pos="4320"/>
+        </w:tabs>
+        <w:ind w:left="4320" w:hanging="360"/>
+      </w:pPr>
+      <w:rPr>
+        <w:rFonts w:ascii="Symbol" w:hAnsi="Symbol" w:hint="default"/>
+        <w:sz w:val="20"/>
+      </w:rPr>
+    </w:lvl>
+    <w:lvl w:ilvl="6" w:tentative="1">
+      <w:start w:val="1"/>
+      <w:numFmt w:val="bullet"/>
+      <w:lvlText w:val=""/>
+      <w:lvlJc w:val="left"/>
+      <w:pPr>
+        <w:tabs>
+          <w:tab w:val="num" w:pos="5040"/>
+        </w:tabs>
+        <w:ind w:left="5040" w:hanging="360"/>
+      </w:pPr>
+      <w:rPr>
+        <w:rFonts w:ascii="Symbol" w:hAnsi="Symbol" w:hint="default"/>
+        <w:sz w:val="20"/>
+      </w:rPr>
+    </w:lvl>
+    <w:lvl w:ilvl="7" w:tentative="1">
+      <w:start w:val="1"/>
+      <w:numFmt w:val="bullet"/>
+      <w:lvlText w:val=""/>
+      <w:lvlJc w:val="left"/>
+      <w:pPr>
+        <w:tabs>
+          <w:tab w:val="num" w:pos="5760"/>
+        </w:tabs>
+        <w:ind w:left="5760" w:hanging="360"/>
+      </w:pPr>
+      <w:rPr>
+        <w:rFonts w:ascii="Symbol" w:hAnsi="Symbol" w:hint="default"/>
+        <w:sz w:val="20"/>
+      </w:rPr>
+    </w:lvl>
+    <w:lvl w:ilvl="8" w:tentative="1">
+      <w:start w:val="1"/>
+      <w:numFmt w:val="bullet"/>
+      <w:lvlText w:val=""/>
+      <w:lvlJc w:val="left"/>
+      <w:pPr>
+        <w:tabs>
+          <w:tab w:val="num" w:pos="6480"/>
+        </w:tabs>
+        <w:ind w:left="6480" w:hanging="360"/>
+      </w:pPr>
+      <w:rPr>
+        <w:rFonts w:ascii="Symbol" w:hAnsi="Symbol" w:hint="default"/>
+        <w:sz w:val="20"/>
+      </w:rPr>
+    </w:lvl>
+  </w:abstractNum>
+  <w:abstractNum w:abstractNumId="25" w15:restartNumberingAfterBreak="0">
     <w:nsid w:val="5F8D70EF"/>
     <w:multiLevelType w:val="multilevel"/>
     <w:tmpl w:val="9FD2A692"/>
@@ -6900,7 +8045,7 @@
       </w:rPr>
     </w:lvl>
   </w:abstractNum>
-  <w:abstractNum w:abstractNumId="22" w15:restartNumberingAfterBreak="0">
+  <w:abstractNum w:abstractNumId="26" w15:restartNumberingAfterBreak="0">
     <w:nsid w:val="5FBF6FCF"/>
     <w:multiLevelType w:val="multilevel"/>
     <w:tmpl w:val="3DA8AE16"/>
@@ -7049,7 +8194,156 @@
       </w:rPr>
     </w:lvl>
   </w:abstractNum>
-  <w:abstractNum w:abstractNumId="23" w15:restartNumberingAfterBreak="0">
+  <w:abstractNum w:abstractNumId="27" w15:restartNumberingAfterBreak="0">
+    <w:nsid w:val="620B071D"/>
+    <w:multiLevelType w:val="multilevel"/>
+    <w:tmpl w:val="1BB682A8"/>
+    <w:lvl w:ilvl="0">
+      <w:start w:val="1"/>
+      <w:numFmt w:val="bullet"/>
+      <w:lvlText w:val=""/>
+      <w:lvlJc w:val="left"/>
+      <w:pPr>
+        <w:tabs>
+          <w:tab w:val="num" w:pos="720"/>
+        </w:tabs>
+        <w:ind w:left="720" w:hanging="360"/>
+      </w:pPr>
+      <w:rPr>
+        <w:rFonts w:ascii="Symbol" w:hAnsi="Symbol" w:hint="default"/>
+        <w:sz w:val="20"/>
+      </w:rPr>
+    </w:lvl>
+    <w:lvl w:ilvl="1" w:tentative="1">
+      <w:start w:val="1"/>
+      <w:numFmt w:val="bullet"/>
+      <w:lvlText w:val=""/>
+      <w:lvlJc w:val="left"/>
+      <w:pPr>
+        <w:tabs>
+          <w:tab w:val="num" w:pos="1440"/>
+        </w:tabs>
+        <w:ind w:left="1440" w:hanging="360"/>
+      </w:pPr>
+      <w:rPr>
+        <w:rFonts w:ascii="Symbol" w:hAnsi="Symbol" w:hint="default"/>
+        <w:sz w:val="20"/>
+      </w:rPr>
+    </w:lvl>
+    <w:lvl w:ilvl="2" w:tentative="1">
+      <w:start w:val="1"/>
+      <w:numFmt w:val="bullet"/>
+      <w:lvlText w:val=""/>
+      <w:lvlJc w:val="left"/>
+      <w:pPr>
+        <w:tabs>
+          <w:tab w:val="num" w:pos="2160"/>
+        </w:tabs>
+        <w:ind w:left="2160" w:hanging="360"/>
+      </w:pPr>
+      <w:rPr>
+        <w:rFonts w:ascii="Symbol" w:hAnsi="Symbol" w:hint="default"/>
+        <w:sz w:val="20"/>
+      </w:rPr>
+    </w:lvl>
+    <w:lvl w:ilvl="3" w:tentative="1">
+      <w:start w:val="1"/>
+      <w:numFmt w:val="bullet"/>
+      <w:lvlText w:val=""/>
+      <w:lvlJc w:val="left"/>
+      <w:pPr>
+        <w:tabs>
+          <w:tab w:val="num" w:pos="2880"/>
+        </w:tabs>
+        <w:ind w:left="2880" w:hanging="360"/>
+      </w:pPr>
+      <w:rPr>
+        <w:rFonts w:ascii="Symbol" w:hAnsi="Symbol" w:hint="default"/>
+        <w:sz w:val="20"/>
+      </w:rPr>
+    </w:lvl>
+    <w:lvl w:ilvl="4" w:tentative="1">
+      <w:start w:val="1"/>
+      <w:numFmt w:val="bullet"/>
+      <w:lvlText w:val=""/>
+      <w:lvlJc w:val="left"/>
+      <w:pPr>
+        <w:tabs>
+          <w:tab w:val="num" w:pos="3600"/>
+        </w:tabs>
+        <w:ind w:left="3600" w:hanging="360"/>
+      </w:pPr>
+      <w:rPr>
+        <w:rFonts w:ascii="Symbol" w:hAnsi="Symbol" w:hint="default"/>
+        <w:sz w:val="20"/>
+      </w:rPr>
+    </w:lvl>
+    <w:lvl w:ilvl="5" w:tentative="1">
+      <w:start w:val="1"/>
+      <w:numFmt w:val="bullet"/>
+      <w:lvlText w:val=""/>
+      <w:lvlJc w:val="left"/>
+      <w:pPr>
+        <w:tabs>
+          <w:tab w:val="num" w:pos="4320"/>
+        </w:tabs>
+        <w:ind w:left="4320" w:hanging="360"/>
+      </w:pPr>
+      <w:rPr>
+        <w:rFonts w:ascii="Symbol" w:hAnsi="Symbol" w:hint="default"/>
+        <w:sz w:val="20"/>
+      </w:rPr>
+    </w:lvl>
+    <w:lvl w:ilvl="6" w:tentative="1">
+      <w:start w:val="1"/>
+      <w:numFmt w:val="bullet"/>
+      <w:lvlText w:val=""/>
+      <w:lvlJc w:val="left"/>
+      <w:pPr>
+        <w:tabs>
+          <w:tab w:val="num" w:pos="5040"/>
+        </w:tabs>
+        <w:ind w:left="5040" w:hanging="360"/>
+      </w:pPr>
+      <w:rPr>
+        <w:rFonts w:ascii="Symbol" w:hAnsi="Symbol" w:hint="default"/>
+        <w:sz w:val="20"/>
+      </w:rPr>
+    </w:lvl>
+    <w:lvl w:ilvl="7" w:tentative="1">
+      <w:start w:val="1"/>
+      <w:numFmt w:val="bullet"/>
+      <w:lvlText w:val=""/>
+      <w:lvlJc w:val="left"/>
+      <w:pPr>
+        <w:tabs>
+          <w:tab w:val="num" w:pos="5760"/>
+        </w:tabs>
+        <w:ind w:left="5760" w:hanging="360"/>
+      </w:pPr>
+      <w:rPr>
+        <w:rFonts w:ascii="Symbol" w:hAnsi="Symbol" w:hint="default"/>
+        <w:sz w:val="20"/>
+      </w:rPr>
+    </w:lvl>
+    <w:lvl w:ilvl="8" w:tentative="1">
+      <w:start w:val="1"/>
+      <w:numFmt w:val="bullet"/>
+      <w:lvlText w:val=""/>
+      <w:lvlJc w:val="left"/>
+      <w:pPr>
+        <w:tabs>
+          <w:tab w:val="num" w:pos="6480"/>
+        </w:tabs>
+        <w:ind w:left="6480" w:hanging="360"/>
+      </w:pPr>
+      <w:rPr>
+        <w:rFonts w:ascii="Symbol" w:hAnsi="Symbol" w:hint="default"/>
+        <w:sz w:val="20"/>
+      </w:rPr>
+    </w:lvl>
+  </w:abstractNum>
+  <w:abstractNum w:abstractNumId="28" w15:restartNumberingAfterBreak="0">
     <w:nsid w:val="65BC3763"/>
     <w:multiLevelType w:val="multilevel"/>
     <w:tmpl w:val="16F417FA"/>
@@ -7198,7 +8492,7 @@
       </w:rPr>
     </w:lvl>
   </w:abstractNum>
-  <w:abstractNum w:abstractNumId="24" w15:restartNumberingAfterBreak="0">
+  <w:abstractNum w:abstractNumId="29" w15:restartNumberingAfterBreak="0">
     <w:nsid w:val="66B56A6C"/>
     <w:multiLevelType w:val="multilevel"/>
     <w:tmpl w:val="F0DCE146"/>
@@ -7347,7 +8641,7 @@
       </w:rPr>
     </w:lvl>
   </w:abstractNum>
-  <w:abstractNum w:abstractNumId="25" w15:restartNumberingAfterBreak="0">
+  <w:abstractNum w:abstractNumId="30" w15:restartNumberingAfterBreak="0">
     <w:nsid w:val="68850FDD"/>
     <w:multiLevelType w:val="multilevel"/>
     <w:tmpl w:val="A82E5C5C"/>
@@ -7496,7 +8790,7 @@
       </w:rPr>
     </w:lvl>
   </w:abstractNum>
-  <w:abstractNum w:abstractNumId="26" w15:restartNumberingAfterBreak="0">
+  <w:abstractNum w:abstractNumId="31" w15:restartNumberingAfterBreak="0">
     <w:nsid w:val="727C543F"/>
     <w:multiLevelType w:val="multilevel"/>
     <w:tmpl w:val="8F8A4EEC"/>
@@ -7645,7 +8939,156 @@
       </w:rPr>
     </w:lvl>
   </w:abstractNum>
-  <w:abstractNum w:abstractNumId="27" w15:restartNumberingAfterBreak="0">
+  <w:abstractNum w:abstractNumId="32" w15:restartNumberingAfterBreak="0">
+    <w:nsid w:val="74302195"/>
+    <w:multiLevelType w:val="multilevel"/>
+    <w:tmpl w:val="17104510"/>
+    <w:lvl w:ilvl="0">
+      <w:start w:val="1"/>
+      <w:numFmt w:val="bullet"/>
+      <w:lvlText w:val=""/>
+      <w:lvlJc w:val="left"/>
+      <w:pPr>
+        <w:tabs>
+          <w:tab w:val="num" w:pos="720"/>
+        </w:tabs>
+        <w:ind w:left="720" w:hanging="360"/>
+      </w:pPr>
+      <w:rPr>
+        <w:rFonts w:ascii="Symbol" w:hAnsi="Symbol" w:hint="default"/>
+        <w:sz w:val="20"/>
+      </w:rPr>
+    </w:lvl>
+    <w:lvl w:ilvl="1" w:tentative="1">
+      <w:start w:val="1"/>
+      <w:numFmt w:val="bullet"/>
+      <w:lvlText w:val=""/>
+      <w:lvlJc w:val="left"/>
+      <w:pPr>
+        <w:tabs>
+          <w:tab w:val="num" w:pos="1440"/>
+        </w:tabs>
+        <w:ind w:left="1440" w:hanging="360"/>
+      </w:pPr>
+      <w:rPr>
+        <w:rFonts w:ascii="Symbol" w:hAnsi="Symbol" w:hint="default"/>
+        <w:sz w:val="20"/>
+      </w:rPr>
+    </w:lvl>
+    <w:lvl w:ilvl="2" w:tentative="1">
+      <w:start w:val="1"/>
+      <w:numFmt w:val="bullet"/>
+      <w:lvlText w:val=""/>
+      <w:lvlJc w:val="left"/>
+      <w:pPr>
+        <w:tabs>
+          <w:tab w:val="num" w:pos="2160"/>
+        </w:tabs>
+        <w:ind w:left="2160" w:hanging="360"/>
+      </w:pPr>
+      <w:rPr>
+        <w:rFonts w:ascii="Symbol" w:hAnsi="Symbol" w:hint="default"/>
+        <w:sz w:val="20"/>
+      </w:rPr>
+    </w:lvl>
+    <w:lvl w:ilvl="3" w:tentative="1">
+      <w:start w:val="1"/>
+      <w:numFmt w:val="bullet"/>
+      <w:lvlText w:val=""/>
+      <w:lvlJc w:val="left"/>
+      <w:pPr>
+        <w:tabs>
+          <w:tab w:val="num" w:pos="2880"/>
+        </w:tabs>
+        <w:ind w:left="2880" w:hanging="360"/>
+      </w:pPr>
+      <w:rPr>
+        <w:rFonts w:ascii="Symbol" w:hAnsi="Symbol" w:hint="default"/>
+        <w:sz w:val="20"/>
+      </w:rPr>
+    </w:lvl>
+    <w:lvl w:ilvl="4" w:tentative="1">
+      <w:start w:val="1"/>
+      <w:numFmt w:val="bullet"/>
+      <w:lvlText w:val=""/>
+      <w:lvlJc w:val="left"/>
+      <w:pPr>
+        <w:tabs>
+          <w:tab w:val="num" w:pos="3600"/>
+        </w:tabs>
+        <w:ind w:left="3600" w:hanging="360"/>
+      </w:pPr>
+      <w:rPr>
+        <w:rFonts w:ascii="Symbol" w:hAnsi="Symbol" w:hint="default"/>
+        <w:sz w:val="20"/>
+      </w:rPr>
+    </w:lvl>
+    <w:lvl w:ilvl="5" w:tentative="1">
+      <w:start w:val="1"/>
+      <w:numFmt w:val="bullet"/>
+      <w:lvlText w:val=""/>
+      <w:lvlJc w:val="left"/>
+      <w:pPr>
+        <w:tabs>
+          <w:tab w:val="num" w:pos="4320"/>
+        </w:tabs>
+        <w:ind w:left="4320" w:hanging="360"/>
+      </w:pPr>
+      <w:rPr>
+        <w:rFonts w:ascii="Symbol" w:hAnsi="Symbol" w:hint="default"/>
+        <w:sz w:val="20"/>
+      </w:rPr>
+    </w:lvl>
+    <w:lvl w:ilvl="6" w:tentative="1">
+      <w:start w:val="1"/>
+      <w:numFmt w:val="bullet"/>
+      <w:lvlText w:val=""/>
+      <w:lvlJc w:val="left"/>
+      <w:pPr>
+        <w:tabs>
+          <w:tab w:val="num" w:pos="5040"/>
+        </w:tabs>
+        <w:ind w:left="5040" w:hanging="360"/>
+      </w:pPr>
+      <w:rPr>
+        <w:rFonts w:ascii="Symbol" w:hAnsi="Symbol" w:hint="default"/>
+        <w:sz w:val="20"/>
+      </w:rPr>
+    </w:lvl>
+    <w:lvl w:ilvl="7" w:tentative="1">
+      <w:start w:val="1"/>
+      <w:numFmt w:val="bullet"/>
+      <w:lvlText w:val=""/>
+      <w:lvlJc w:val="left"/>
+      <w:pPr>
+        <w:tabs>
+          <w:tab w:val="num" w:pos="5760"/>
+        </w:tabs>
+        <w:ind w:left="5760" w:hanging="360"/>
+      </w:pPr>
+      <w:rPr>
+        <w:rFonts w:ascii="Symbol" w:hAnsi="Symbol" w:hint="default"/>
+        <w:sz w:val="20"/>
+      </w:rPr>
+    </w:lvl>
+    <w:lvl w:ilvl="8" w:tentative="1">
+      <w:start w:val="1"/>
+      <w:numFmt w:val="bullet"/>
+      <w:lvlText w:val=""/>
+      <w:lvlJc w:val="left"/>
+      <w:pPr>
+        <w:tabs>
+          <w:tab w:val="num" w:pos="6480"/>
+        </w:tabs>
+        <w:ind w:left="6480" w:hanging="360"/>
+      </w:pPr>
+      <w:rPr>
+        <w:rFonts w:ascii="Symbol" w:hAnsi="Symbol" w:hint="default"/>
+        <w:sz w:val="20"/>
+      </w:rPr>
+    </w:lvl>
+  </w:abstractNum>
+  <w:abstractNum w:abstractNumId="33" w15:restartNumberingAfterBreak="0">
     <w:nsid w:val="75EA636B"/>
     <w:multiLevelType w:val="multilevel"/>
     <w:tmpl w:val="9B2A3A76"/>
@@ -7794,7 +9237,7 @@
       </w:rPr>
     </w:lvl>
   </w:abstractNum>
-  <w:abstractNum w:abstractNumId="28" w15:restartNumberingAfterBreak="0">
+  <w:abstractNum w:abstractNumId="34" w15:restartNumberingAfterBreak="0">
     <w:nsid w:val="78DC60A1"/>
     <w:multiLevelType w:val="multilevel"/>
     <w:tmpl w:val="A4700FF0"/>
@@ -7943,7 +9386,7 @@
       </w:rPr>
     </w:lvl>
   </w:abstractNum>
-  <w:abstractNum w:abstractNumId="29" w15:restartNumberingAfterBreak="0">
+  <w:abstractNum w:abstractNumId="35" w15:restartNumberingAfterBreak="0">
     <w:nsid w:val="7FD67B06"/>
     <w:multiLevelType w:val="multilevel"/>
     <w:tmpl w:val="B2BC7E4E"/>
@@ -8093,7 +9536,7 @@
     </w:lvl>
   </w:abstractNum>
   <w:num w:numId="1">
-    <w:abstractNumId w:val="19"/>
+    <w:abstractNumId w:val="22"/>
   </w:num>
   <w:num w:numId="2">
     <w:abstractNumId w:val="9"/>
@@ -8108,28 +9551,28 @@
     <w:abstractNumId w:val="3"/>
   </w:num>
   <w:num w:numId="6">
-    <w:abstractNumId w:val="11"/>
+    <w:abstractNumId w:val="12"/>
   </w:num>
   <w:num w:numId="7">
-    <w:abstractNumId w:val="16"/>
+    <w:abstractNumId w:val="17"/>
   </w:num>
   <w:num w:numId="8">
-    <w:abstractNumId w:val="24"/>
+    <w:abstractNumId w:val="29"/>
   </w:num>
   <w:num w:numId="9">
-    <w:abstractNumId w:val="26"/>
+    <w:abstractNumId w:val="31"/>
   </w:num>
   <w:num w:numId="10">
-    <w:abstractNumId w:val="13"/>
+    <w:abstractNumId w:val="14"/>
   </w:num>
   <w:num w:numId="11">
-    <w:abstractNumId w:val="10"/>
+    <w:abstractNumId w:val="11"/>
   </w:num>
   <w:num w:numId="12">
     <w:abstractNumId w:val="0"/>
   </w:num>
   <w:num w:numId="13">
-    <w:abstractNumId w:val="27"/>
+    <w:abstractNumId w:val="33"/>
   </w:num>
   <w:num w:numId="14">
     <w:abstractNumId w:val="7"/>
@@ -8138,49 +9581,67 @@
     <w:abstractNumId w:val="4"/>
   </w:num>
   <w:num w:numId="16">
-    <w:abstractNumId w:val="22"/>
+    <w:abstractNumId w:val="26"/>
   </w:num>
   <w:num w:numId="17">
-    <w:abstractNumId w:val="18"/>
+    <w:abstractNumId w:val="19"/>
   </w:num>
   <w:num w:numId="18">
     <w:abstractNumId w:val="2"/>
   </w:num>
   <w:num w:numId="19">
-    <w:abstractNumId w:val="15"/>
+    <w:abstractNumId w:val="16"/>
   </w:num>
   <w:num w:numId="20">
     <w:abstractNumId w:val="1"/>
   </w:num>
   <w:num w:numId="21">
-    <w:abstractNumId w:val="12"/>
+    <w:abstractNumId w:val="13"/>
   </w:num>
   <w:num w:numId="22">
+    <w:abstractNumId w:val="28"/>
+  </w:num>
+  <w:num w:numId="23">
+    <w:abstractNumId w:val="25"/>
+  </w:num>
+  <w:num w:numId="24">
+    <w:abstractNumId w:val="34"/>
+  </w:num>
+  <w:num w:numId="25">
     <w:abstractNumId w:val="23"/>
   </w:num>
-  <w:num w:numId="23">
-    <w:abstractNumId w:val="21"/>
-  </w:num>
-  <w:num w:numId="24">
-    <w:abstractNumId w:val="28"/>
-  </w:num>
-  <w:num w:numId="25">
-    <w:abstractNumId w:val="20"/>
-  </w:num>
   <w:num w:numId="26">
-    <w:abstractNumId w:val="29"/>
+    <w:abstractNumId w:val="35"/>
   </w:num>
   <w:num w:numId="27">
-    <w:abstractNumId w:val="25"/>
+    <w:abstractNumId w:val="30"/>
   </w:num>
   <w:num w:numId="28">
-    <w:abstractNumId w:val="14"/>
+    <w:abstractNumId w:val="15"/>
   </w:num>
   <w:num w:numId="29">
-    <w:abstractNumId w:val="17"/>
+    <w:abstractNumId w:val="18"/>
   </w:num>
   <w:num w:numId="30">
     <w:abstractNumId w:val="8"/>
+  </w:num>
+  <w:num w:numId="31">
+    <w:abstractNumId w:val="27"/>
+  </w:num>
+  <w:num w:numId="32">
+    <w:abstractNumId w:val="20"/>
+  </w:num>
+  <w:num w:numId="33">
+    <w:abstractNumId w:val="24"/>
+  </w:num>
+  <w:num w:numId="34">
+    <w:abstractNumId w:val="21"/>
+  </w:num>
+  <w:num w:numId="35">
+    <w:abstractNumId w:val="32"/>
+  </w:num>
+  <w:num w:numId="36">
+    <w:abstractNumId w:val="10"/>
   </w:num>
 </w:numbering>
 </file>

</xml_diff>

<commit_message>
Till applicant profile done
</commit_message>
<xml_diff>
--- a/🚀 Loan Screening Frontend Implementation Roadmap.docx
+++ b/🚀 Loan Screening Frontend Implementation Roadmap.docx
@@ -4067,133 +4067,381 @@
         <w:t>Sidebar Navigation</w:t>
       </w:r>
       <w:r>
-        <w:t> (r</w:t>
+        <w:t> (role-based menu items)</w:t>
+      </w:r>
+    </w:p>
+    <w:p>
+      <w:pPr>
+        <w:numPr>
+          <w:ilvl w:val="0"/>
+          <w:numId w:val="35"/>
+        </w:numPr>
+      </w:pPr>
+      <w:r>
+        <w:rPr>
+          <w:b/>
+          <w:bCs/>
+        </w:rPr>
+        <w:t>Main Content Area</w:t>
+      </w:r>
+      <w:r>
+        <w:t> where dashboards will load</w:t>
+      </w:r>
+    </w:p>
+    <w:p>
+      <w:pPr>
+        <w:numPr>
+          <w:ilvl w:val="0"/>
+          <w:numId w:val="35"/>
+        </w:numPr>
+      </w:pPr>
+      <w:r>
+        <w:rPr>
+          <w:b/>
+          <w:bCs/>
+        </w:rPr>
+        <w:t>Footer</w:t>
+      </w:r>
+      <w:r>
+        <w:t> (optional)</w:t>
+      </w:r>
+    </w:p>
+    <w:p>
+      <w:pPr>
+        <w:rPr>
+          <w:b/>
+          <w:bCs/>
+        </w:rPr>
+      </w:pPr>
+      <w:r>
+        <w:rPr>
+          <w:rFonts w:ascii="Segoe UI Symbol" w:hAnsi="Segoe UI Symbol" w:cs="Segoe UI Symbol"/>
+          <w:b/>
+          <w:bCs/>
+        </w:rPr>
+        <w:t>📊</w:t>
+      </w:r>
+      <w:r>
+        <w:rPr>
+          <w:b/>
+          <w:bCs/>
+        </w:rPr>
+        <w:t xml:space="preserve"> Priority 3: Dashboard Components</w:t>
+      </w:r>
+    </w:p>
+    <w:p>
+      <w:r>
+        <w:t>Build the core user interfaces:</w:t>
+      </w:r>
+    </w:p>
+    <w:p>
+      <w:pPr>
+        <w:numPr>
+          <w:ilvl w:val="0"/>
+          <w:numId w:val="36"/>
+        </w:numPr>
+      </w:pPr>
+      <w:r>
+        <w:rPr>
+          <w:b/>
+          <w:bCs/>
+        </w:rPr>
+        <w:t>Applicant Dashboard</w:t>
+      </w:r>
+      <w:r>
+        <w:t> - Main user landing page</w:t>
+      </w:r>
+    </w:p>
+    <w:p>
+      <w:pPr>
+        <w:numPr>
+          <w:ilvl w:val="0"/>
+          <w:numId w:val="36"/>
+        </w:numPr>
+      </w:pPr>
+      <w:r>
+        <w:rPr>
+          <w:b/>
+          <w:bCs/>
+        </w:rPr>
+        <w:t>Loan Application Form</w:t>
+      </w:r>
+      <w:r>
+        <w:t> - Core business functionality</w:t>
+      </w:r>
+    </w:p>
+    <w:p>
+      <w:pPr>
+        <w:numPr>
+          <w:ilvl w:val="0"/>
+          <w:numId w:val="36"/>
+        </w:numPr>
+      </w:pPr>
+      <w:r>
+        <w:rPr>
+          <w:b/>
+          <w:bCs/>
+        </w:rPr>
+        <w:t>Officer Dashboards</w:t>
+      </w:r>
+      <w:r>
+        <w:t> - Admin interfaces</w:t>
+      </w:r>
+    </w:p>
+    <w:p/>
+    <w:p/>
+    <w:p/>
+    <w:p/>
+    <w:p/>
+    <w:p/>
+    <w:p>
+      <w:pPr>
+        <w:rPr>
+          <w:b/>
+          <w:bCs/>
+        </w:rPr>
+      </w:pPr>
+      <w:r>
+        <w:rPr>
+          <w:b/>
+          <w:bCs/>
+        </w:rPr>
+        <w:lastRenderedPageBreak/>
+        <w:t>Option A: Complete Multi-Step Form </w:t>
+      </w:r>
+      <w:r>
+        <w:rPr>
+          <w:rFonts w:ascii="Segoe UI Symbol" w:hAnsi="Segoe UI Symbol" w:cs="Segoe UI Symbol"/>
+          <w:b/>
+          <w:bCs/>
+        </w:rPr>
+        <w:t>⭐</w:t>
+      </w:r>
+      <w:r>
+        <w:rPr>
+          <w:b/>
+          <w:bCs/>
+        </w:rPr>
+        <w:t> RECOMMENDED</w:t>
+      </w:r>
+    </w:p>
+    <w:p>
+      <w:pPr>
+        <w:numPr>
+          <w:ilvl w:val="0"/>
+          <w:numId w:val="37"/>
+        </w:numPr>
+      </w:pPr>
+      <w:r>
+        <w:t>Build all 5 steps with proper validation</w:t>
+      </w:r>
+    </w:p>
+    <w:p>
+      <w:pPr>
+        <w:numPr>
+          <w:ilvl w:val="0"/>
+          <w:numId w:val="37"/>
+        </w:numPr>
+      </w:pPr>
+      <w:r>
+        <w:t>Full backend integration</w:t>
+      </w:r>
+    </w:p>
+    <w:p>
+      <w:pPr>
+        <w:numPr>
+          <w:ilvl w:val="0"/>
+          <w:numId w:val="37"/>
+        </w:numPr>
+      </w:pPr>
+      <w:r>
+        <w:t>Professional UX with progress tracking</w:t>
       </w:r>
       <w:bookmarkStart w:id="0" w:name="_GoBack"/>
       <w:bookmarkEnd w:id="0"/>
-      <w:r>
-        <w:t>ole-based menu items)</w:t>
-      </w:r>
-    </w:p>
-    <w:p>
-      <w:pPr>
-        <w:numPr>
-          <w:ilvl w:val="0"/>
-          <w:numId w:val="35"/>
-        </w:numPr>
-      </w:pPr>
-      <w:r>
-        <w:rPr>
-          <w:b/>
-          <w:bCs/>
-        </w:rPr>
-        <w:t>Main Content Area</w:t>
-      </w:r>
-      <w:r>
-        <w:t> where dashboards will load</w:t>
-      </w:r>
-    </w:p>
-    <w:p>
-      <w:pPr>
-        <w:numPr>
-          <w:ilvl w:val="0"/>
-          <w:numId w:val="35"/>
-        </w:numPr>
-      </w:pPr>
-      <w:r>
-        <w:rPr>
-          <w:b/>
-          <w:bCs/>
-        </w:rPr>
-        <w:t>Footer</w:t>
-      </w:r>
-      <w:r>
-        <w:t> (optional)</w:t>
-      </w:r>
-    </w:p>
-    <w:p>
-      <w:pPr>
-        <w:rPr>
-          <w:b/>
-          <w:bCs/>
-        </w:rPr>
-      </w:pPr>
-      <w:r>
-        <w:rPr>
-          <w:rFonts w:ascii="Segoe UI Symbol" w:hAnsi="Segoe UI Symbol" w:cs="Segoe UI Symbol"/>
-          <w:b/>
-          <w:bCs/>
-        </w:rPr>
-        <w:t>📊</w:t>
-      </w:r>
-      <w:r>
-        <w:rPr>
-          <w:b/>
-          <w:bCs/>
-        </w:rPr>
-        <w:t xml:space="preserve"> Priority 3: Dashboard Components</w:t>
-      </w:r>
-    </w:p>
-    <w:p>
-      <w:r>
-        <w:t>Build the core user interfaces:</w:t>
-      </w:r>
-    </w:p>
-    <w:p>
-      <w:pPr>
-        <w:numPr>
-          <w:ilvl w:val="0"/>
-          <w:numId w:val="36"/>
-        </w:numPr>
-      </w:pPr>
-      <w:r>
-        <w:rPr>
-          <w:b/>
-          <w:bCs/>
-        </w:rPr>
-        <w:t>Applicant Dashboard</w:t>
-      </w:r>
-      <w:r>
-        <w:t> - Main user landing page</w:t>
-      </w:r>
-    </w:p>
-    <w:p>
-      <w:pPr>
-        <w:numPr>
-          <w:ilvl w:val="0"/>
-          <w:numId w:val="36"/>
-        </w:numPr>
-      </w:pPr>
-      <w:r>
-        <w:rPr>
-          <w:b/>
-          <w:bCs/>
-        </w:rPr>
-        <w:t>Loan Application Form</w:t>
-      </w:r>
-      <w:r>
-        <w:t> - Core business functionality</w:t>
-      </w:r>
-    </w:p>
-    <w:p>
-      <w:pPr>
-        <w:numPr>
-          <w:ilvl w:val="0"/>
-          <w:numId w:val="36"/>
-        </w:numPr>
-      </w:pPr>
-      <w:r>
-        <w:rPr>
-          <w:b/>
-          <w:bCs/>
-        </w:rPr>
-        <w:t>Officer Dashboards</w:t>
-      </w:r>
-      <w:r>
-        <w:t> - Admin interfaces</w:t>
-      </w:r>
-    </w:p>
-    <w:p/>
+    </w:p>
+    <w:p>
+      <w:pPr>
+        <w:numPr>
+          <w:ilvl w:val="0"/>
+          <w:numId w:val="37"/>
+        </w:numPr>
+      </w:pPr>
+      <w:r>
+        <w:rPr>
+          <w:b/>
+          <w:bCs/>
+        </w:rPr>
+        <w:t>Time</w:t>
+      </w:r>
+      <w:r>
+        <w:t>: ~2-3 hours</w:t>
+      </w:r>
+    </w:p>
+    <w:p>
+      <w:pPr>
+        <w:numPr>
+          <w:ilvl w:val="0"/>
+          <w:numId w:val="37"/>
+        </w:numPr>
+      </w:pPr>
+      <w:r>
+        <w:rPr>
+          <w:b/>
+          <w:bCs/>
+        </w:rPr>
+        <w:t>Impact</w:t>
+      </w:r>
+      <w:r>
+        <w:t>: Complete loan application workflow</w:t>
+      </w:r>
+    </w:p>
+    <w:p>
+      <w:pPr>
+        <w:rPr>
+          <w:b/>
+          <w:bCs/>
+        </w:rPr>
+      </w:pPr>
+      <w:r>
+        <w:rPr>
+          <w:b/>
+          <w:bCs/>
+        </w:rPr>
+        <w:t>Option B: Basic Single-Step Form</w:t>
+      </w:r>
+    </w:p>
+    <w:p>
+      <w:pPr>
+        <w:numPr>
+          <w:ilvl w:val="0"/>
+          <w:numId w:val="38"/>
+        </w:numPr>
+      </w:pPr>
+      <w:r>
+        <w:t>Simple form with essential fields only</w:t>
+      </w:r>
+    </w:p>
+    <w:p>
+      <w:pPr>
+        <w:numPr>
+          <w:ilvl w:val="0"/>
+          <w:numId w:val="38"/>
+        </w:numPr>
+      </w:pPr>
+      <w:r>
+        <w:t>Quick implementation for testing</w:t>
+      </w:r>
+    </w:p>
+    <w:p>
+      <w:pPr>
+        <w:numPr>
+          <w:ilvl w:val="0"/>
+          <w:numId w:val="38"/>
+        </w:numPr>
+      </w:pPr>
+      <w:r>
+        <w:rPr>
+          <w:b/>
+          <w:bCs/>
+        </w:rPr>
+        <w:t>Time</w:t>
+      </w:r>
+      <w:r>
+        <w:t>: ~30 minutes</w:t>
+      </w:r>
+    </w:p>
+    <w:p>
+      <w:pPr>
+        <w:numPr>
+          <w:ilvl w:val="0"/>
+          <w:numId w:val="38"/>
+        </w:numPr>
+      </w:pPr>
+      <w:r>
+        <w:rPr>
+          <w:b/>
+          <w:bCs/>
+        </w:rPr>
+        <w:t>Impact</w:t>
+      </w:r>
+      <w:r>
+        <w:t>: Basic functionality</w:t>
+      </w:r>
+    </w:p>
+    <w:p>
+      <w:pPr>
+        <w:rPr>
+          <w:b/>
+          <w:bCs/>
+        </w:rPr>
+      </w:pPr>
+      <w:r>
+        <w:rPr>
+          <w:b/>
+          <w:bCs/>
+        </w:rPr>
+        <w:t>Option C: My Applications Page First</w:t>
+      </w:r>
+    </w:p>
+    <w:p>
+      <w:pPr>
+        <w:numPr>
+          <w:ilvl w:val="0"/>
+          <w:numId w:val="39"/>
+        </w:numPr>
+      </w:pPr>
+      <w:r>
+        <w:t>Build application management interface</w:t>
+      </w:r>
+    </w:p>
+    <w:p>
+      <w:pPr>
+        <w:numPr>
+          <w:ilvl w:val="0"/>
+          <w:numId w:val="39"/>
+        </w:numPr>
+      </w:pPr>
+      <w:r>
+        <w:t>View existing applications in detail</w:t>
+      </w:r>
+    </w:p>
+    <w:p>
+      <w:pPr>
+        <w:numPr>
+          <w:ilvl w:val="0"/>
+          <w:numId w:val="39"/>
+        </w:numPr>
+      </w:pPr>
+      <w:r>
+        <w:rPr>
+          <w:b/>
+          <w:bCs/>
+        </w:rPr>
+        <w:t>Time</w:t>
+      </w:r>
+      <w:r>
+        <w:t>: ~1 hour</w:t>
+      </w:r>
+    </w:p>
+    <w:p>
+      <w:pPr>
+        <w:numPr>
+          <w:ilvl w:val="0"/>
+          <w:numId w:val="39"/>
+        </w:numPr>
+      </w:pPr>
+      <w:r>
+        <w:rPr>
+          <w:b/>
+          <w:bCs/>
+        </w:rPr>
+        <w:t>Impact</w:t>
+      </w:r>
+      <w:r>
+        <w:t>: Better application tracking</w:t>
+      </w:r>
+    </w:p>
     <w:p/>
     <w:sectPr>
       <w:pgSz w:w="11906" w:h="16838"/>
@@ -6556,6 +6804,304 @@
     </w:lvl>
   </w:abstractNum>
   <w:abstractNum w:abstractNumId="16" w15:restartNumberingAfterBreak="0">
+    <w:nsid w:val="35F37272"/>
+    <w:multiLevelType w:val="multilevel"/>
+    <w:tmpl w:val="C5828CB0"/>
+    <w:lvl w:ilvl="0">
+      <w:start w:val="1"/>
+      <w:numFmt w:val="bullet"/>
+      <w:lvlText w:val=""/>
+      <w:lvlJc w:val="left"/>
+      <w:pPr>
+        <w:tabs>
+          <w:tab w:val="num" w:pos="720"/>
+        </w:tabs>
+        <w:ind w:left="720" w:hanging="360"/>
+      </w:pPr>
+      <w:rPr>
+        <w:rFonts w:ascii="Symbol" w:hAnsi="Symbol" w:hint="default"/>
+        <w:sz w:val="20"/>
+      </w:rPr>
+    </w:lvl>
+    <w:lvl w:ilvl="1" w:tentative="1">
+      <w:start w:val="1"/>
+      <w:numFmt w:val="bullet"/>
+      <w:lvlText w:val=""/>
+      <w:lvlJc w:val="left"/>
+      <w:pPr>
+        <w:tabs>
+          <w:tab w:val="num" w:pos="1440"/>
+        </w:tabs>
+        <w:ind w:left="1440" w:hanging="360"/>
+      </w:pPr>
+      <w:rPr>
+        <w:rFonts w:ascii="Symbol" w:hAnsi="Symbol" w:hint="default"/>
+        <w:sz w:val="20"/>
+      </w:rPr>
+    </w:lvl>
+    <w:lvl w:ilvl="2" w:tentative="1">
+      <w:start w:val="1"/>
+      <w:numFmt w:val="bullet"/>
+      <w:lvlText w:val=""/>
+      <w:lvlJc w:val="left"/>
+      <w:pPr>
+        <w:tabs>
+          <w:tab w:val="num" w:pos="2160"/>
+        </w:tabs>
+        <w:ind w:left="2160" w:hanging="360"/>
+      </w:pPr>
+      <w:rPr>
+        <w:rFonts w:ascii="Symbol" w:hAnsi="Symbol" w:hint="default"/>
+        <w:sz w:val="20"/>
+      </w:rPr>
+    </w:lvl>
+    <w:lvl w:ilvl="3" w:tentative="1">
+      <w:start w:val="1"/>
+      <w:numFmt w:val="bullet"/>
+      <w:lvlText w:val=""/>
+      <w:lvlJc w:val="left"/>
+      <w:pPr>
+        <w:tabs>
+          <w:tab w:val="num" w:pos="2880"/>
+        </w:tabs>
+        <w:ind w:left="2880" w:hanging="360"/>
+      </w:pPr>
+      <w:rPr>
+        <w:rFonts w:ascii="Symbol" w:hAnsi="Symbol" w:hint="default"/>
+        <w:sz w:val="20"/>
+      </w:rPr>
+    </w:lvl>
+    <w:lvl w:ilvl="4" w:tentative="1">
+      <w:start w:val="1"/>
+      <w:numFmt w:val="bullet"/>
+      <w:lvlText w:val=""/>
+      <w:lvlJc w:val="left"/>
+      <w:pPr>
+        <w:tabs>
+          <w:tab w:val="num" w:pos="3600"/>
+        </w:tabs>
+        <w:ind w:left="3600" w:hanging="360"/>
+      </w:pPr>
+      <w:rPr>
+        <w:rFonts w:ascii="Symbol" w:hAnsi="Symbol" w:hint="default"/>
+        <w:sz w:val="20"/>
+      </w:rPr>
+    </w:lvl>
+    <w:lvl w:ilvl="5" w:tentative="1">
+      <w:start w:val="1"/>
+      <w:numFmt w:val="bullet"/>
+      <w:lvlText w:val=""/>
+      <w:lvlJc w:val="left"/>
+      <w:pPr>
+        <w:tabs>
+          <w:tab w:val="num" w:pos="4320"/>
+        </w:tabs>
+        <w:ind w:left="4320" w:hanging="360"/>
+      </w:pPr>
+      <w:rPr>
+        <w:rFonts w:ascii="Symbol" w:hAnsi="Symbol" w:hint="default"/>
+        <w:sz w:val="20"/>
+      </w:rPr>
+    </w:lvl>
+    <w:lvl w:ilvl="6" w:tentative="1">
+      <w:start w:val="1"/>
+      <w:numFmt w:val="bullet"/>
+      <w:lvlText w:val=""/>
+      <w:lvlJc w:val="left"/>
+      <w:pPr>
+        <w:tabs>
+          <w:tab w:val="num" w:pos="5040"/>
+        </w:tabs>
+        <w:ind w:left="5040" w:hanging="360"/>
+      </w:pPr>
+      <w:rPr>
+        <w:rFonts w:ascii="Symbol" w:hAnsi="Symbol" w:hint="default"/>
+        <w:sz w:val="20"/>
+      </w:rPr>
+    </w:lvl>
+    <w:lvl w:ilvl="7" w:tentative="1">
+      <w:start w:val="1"/>
+      <w:numFmt w:val="bullet"/>
+      <w:lvlText w:val=""/>
+      <w:lvlJc w:val="left"/>
+      <w:pPr>
+        <w:tabs>
+          <w:tab w:val="num" w:pos="5760"/>
+        </w:tabs>
+        <w:ind w:left="5760" w:hanging="360"/>
+      </w:pPr>
+      <w:rPr>
+        <w:rFonts w:ascii="Symbol" w:hAnsi="Symbol" w:hint="default"/>
+        <w:sz w:val="20"/>
+      </w:rPr>
+    </w:lvl>
+    <w:lvl w:ilvl="8" w:tentative="1">
+      <w:start w:val="1"/>
+      <w:numFmt w:val="bullet"/>
+      <w:lvlText w:val=""/>
+      <w:lvlJc w:val="left"/>
+      <w:pPr>
+        <w:tabs>
+          <w:tab w:val="num" w:pos="6480"/>
+        </w:tabs>
+        <w:ind w:left="6480" w:hanging="360"/>
+      </w:pPr>
+      <w:rPr>
+        <w:rFonts w:ascii="Symbol" w:hAnsi="Symbol" w:hint="default"/>
+        <w:sz w:val="20"/>
+      </w:rPr>
+    </w:lvl>
+  </w:abstractNum>
+  <w:abstractNum w:abstractNumId="17" w15:restartNumberingAfterBreak="0">
+    <w:nsid w:val="393C7788"/>
+    <w:multiLevelType w:val="multilevel"/>
+    <w:tmpl w:val="F4760698"/>
+    <w:lvl w:ilvl="0">
+      <w:start w:val="1"/>
+      <w:numFmt w:val="bullet"/>
+      <w:lvlText w:val=""/>
+      <w:lvlJc w:val="left"/>
+      <w:pPr>
+        <w:tabs>
+          <w:tab w:val="num" w:pos="720"/>
+        </w:tabs>
+        <w:ind w:left="720" w:hanging="360"/>
+      </w:pPr>
+      <w:rPr>
+        <w:rFonts w:ascii="Symbol" w:hAnsi="Symbol" w:hint="default"/>
+        <w:sz w:val="20"/>
+      </w:rPr>
+    </w:lvl>
+    <w:lvl w:ilvl="1" w:tentative="1">
+      <w:start w:val="1"/>
+      <w:numFmt w:val="bullet"/>
+      <w:lvlText w:val=""/>
+      <w:lvlJc w:val="left"/>
+      <w:pPr>
+        <w:tabs>
+          <w:tab w:val="num" w:pos="1440"/>
+        </w:tabs>
+        <w:ind w:left="1440" w:hanging="360"/>
+      </w:pPr>
+      <w:rPr>
+        <w:rFonts w:ascii="Symbol" w:hAnsi="Symbol" w:hint="default"/>
+        <w:sz w:val="20"/>
+      </w:rPr>
+    </w:lvl>
+    <w:lvl w:ilvl="2" w:tentative="1">
+      <w:start w:val="1"/>
+      <w:numFmt w:val="bullet"/>
+      <w:lvlText w:val=""/>
+      <w:lvlJc w:val="left"/>
+      <w:pPr>
+        <w:tabs>
+          <w:tab w:val="num" w:pos="2160"/>
+        </w:tabs>
+        <w:ind w:left="2160" w:hanging="360"/>
+      </w:pPr>
+      <w:rPr>
+        <w:rFonts w:ascii="Symbol" w:hAnsi="Symbol" w:hint="default"/>
+        <w:sz w:val="20"/>
+      </w:rPr>
+    </w:lvl>
+    <w:lvl w:ilvl="3" w:tentative="1">
+      <w:start w:val="1"/>
+      <w:numFmt w:val="bullet"/>
+      <w:lvlText w:val=""/>
+      <w:lvlJc w:val="left"/>
+      <w:pPr>
+        <w:tabs>
+          <w:tab w:val="num" w:pos="2880"/>
+        </w:tabs>
+        <w:ind w:left="2880" w:hanging="360"/>
+      </w:pPr>
+      <w:rPr>
+        <w:rFonts w:ascii="Symbol" w:hAnsi="Symbol" w:hint="default"/>
+        <w:sz w:val="20"/>
+      </w:rPr>
+    </w:lvl>
+    <w:lvl w:ilvl="4" w:tentative="1">
+      <w:start w:val="1"/>
+      <w:numFmt w:val="bullet"/>
+      <w:lvlText w:val=""/>
+      <w:lvlJc w:val="left"/>
+      <w:pPr>
+        <w:tabs>
+          <w:tab w:val="num" w:pos="3600"/>
+        </w:tabs>
+        <w:ind w:left="3600" w:hanging="360"/>
+      </w:pPr>
+      <w:rPr>
+        <w:rFonts w:ascii="Symbol" w:hAnsi="Symbol" w:hint="default"/>
+        <w:sz w:val="20"/>
+      </w:rPr>
+    </w:lvl>
+    <w:lvl w:ilvl="5" w:tentative="1">
+      <w:start w:val="1"/>
+      <w:numFmt w:val="bullet"/>
+      <w:lvlText w:val=""/>
+      <w:lvlJc w:val="left"/>
+      <w:pPr>
+        <w:tabs>
+          <w:tab w:val="num" w:pos="4320"/>
+        </w:tabs>
+        <w:ind w:left="4320" w:hanging="360"/>
+      </w:pPr>
+      <w:rPr>
+        <w:rFonts w:ascii="Symbol" w:hAnsi="Symbol" w:hint="default"/>
+        <w:sz w:val="20"/>
+      </w:rPr>
+    </w:lvl>
+    <w:lvl w:ilvl="6" w:tentative="1">
+      <w:start w:val="1"/>
+      <w:numFmt w:val="bullet"/>
+      <w:lvlText w:val=""/>
+      <w:lvlJc w:val="left"/>
+      <w:pPr>
+        <w:tabs>
+          <w:tab w:val="num" w:pos="5040"/>
+        </w:tabs>
+        <w:ind w:left="5040" w:hanging="360"/>
+      </w:pPr>
+      <w:rPr>
+        <w:rFonts w:ascii="Symbol" w:hAnsi="Symbol" w:hint="default"/>
+        <w:sz w:val="20"/>
+      </w:rPr>
+    </w:lvl>
+    <w:lvl w:ilvl="7" w:tentative="1">
+      <w:start w:val="1"/>
+      <w:numFmt w:val="bullet"/>
+      <w:lvlText w:val=""/>
+      <w:lvlJc w:val="left"/>
+      <w:pPr>
+        <w:tabs>
+          <w:tab w:val="num" w:pos="5760"/>
+        </w:tabs>
+        <w:ind w:left="5760" w:hanging="360"/>
+      </w:pPr>
+      <w:rPr>
+        <w:rFonts w:ascii="Symbol" w:hAnsi="Symbol" w:hint="default"/>
+        <w:sz w:val="20"/>
+      </w:rPr>
+    </w:lvl>
+    <w:lvl w:ilvl="8" w:tentative="1">
+      <w:start w:val="1"/>
+      <w:numFmt w:val="bullet"/>
+      <w:lvlText w:val=""/>
+      <w:lvlJc w:val="left"/>
+      <w:pPr>
+        <w:tabs>
+          <w:tab w:val="num" w:pos="6480"/>
+        </w:tabs>
+        <w:ind w:left="6480" w:hanging="360"/>
+      </w:pPr>
+      <w:rPr>
+        <w:rFonts w:ascii="Symbol" w:hAnsi="Symbol" w:hint="default"/>
+        <w:sz w:val="20"/>
+      </w:rPr>
+    </w:lvl>
+  </w:abstractNum>
+  <w:abstractNum w:abstractNumId="18" w15:restartNumberingAfterBreak="0">
     <w:nsid w:val="3A6B54A7"/>
     <w:multiLevelType w:val="multilevel"/>
     <w:tmpl w:val="9606FC74"/>
@@ -6704,7 +7250,7 @@
       </w:rPr>
     </w:lvl>
   </w:abstractNum>
-  <w:abstractNum w:abstractNumId="17" w15:restartNumberingAfterBreak="0">
+  <w:abstractNum w:abstractNumId="19" w15:restartNumberingAfterBreak="0">
     <w:nsid w:val="3C7B0CF1"/>
     <w:multiLevelType w:val="multilevel"/>
     <w:tmpl w:val="6C86B550"/>
@@ -6853,7 +7399,156 @@
       </w:rPr>
     </w:lvl>
   </w:abstractNum>
-  <w:abstractNum w:abstractNumId="18" w15:restartNumberingAfterBreak="0">
+  <w:abstractNum w:abstractNumId="20" w15:restartNumberingAfterBreak="0">
+    <w:nsid w:val="4265572F"/>
+    <w:multiLevelType w:val="multilevel"/>
+    <w:tmpl w:val="E8F8094E"/>
+    <w:lvl w:ilvl="0">
+      <w:start w:val="1"/>
+      <w:numFmt w:val="bullet"/>
+      <w:lvlText w:val=""/>
+      <w:lvlJc w:val="left"/>
+      <w:pPr>
+        <w:tabs>
+          <w:tab w:val="num" w:pos="720"/>
+        </w:tabs>
+        <w:ind w:left="720" w:hanging="360"/>
+      </w:pPr>
+      <w:rPr>
+        <w:rFonts w:ascii="Symbol" w:hAnsi="Symbol" w:hint="default"/>
+        <w:sz w:val="20"/>
+      </w:rPr>
+    </w:lvl>
+    <w:lvl w:ilvl="1" w:tentative="1">
+      <w:start w:val="1"/>
+      <w:numFmt w:val="bullet"/>
+      <w:lvlText w:val=""/>
+      <w:lvlJc w:val="left"/>
+      <w:pPr>
+        <w:tabs>
+          <w:tab w:val="num" w:pos="1440"/>
+        </w:tabs>
+        <w:ind w:left="1440" w:hanging="360"/>
+      </w:pPr>
+      <w:rPr>
+        <w:rFonts w:ascii="Symbol" w:hAnsi="Symbol" w:hint="default"/>
+        <w:sz w:val="20"/>
+      </w:rPr>
+    </w:lvl>
+    <w:lvl w:ilvl="2" w:tentative="1">
+      <w:start w:val="1"/>
+      <w:numFmt w:val="bullet"/>
+      <w:lvlText w:val=""/>
+      <w:lvlJc w:val="left"/>
+      <w:pPr>
+        <w:tabs>
+          <w:tab w:val="num" w:pos="2160"/>
+        </w:tabs>
+        <w:ind w:left="2160" w:hanging="360"/>
+      </w:pPr>
+      <w:rPr>
+        <w:rFonts w:ascii="Symbol" w:hAnsi="Symbol" w:hint="default"/>
+        <w:sz w:val="20"/>
+      </w:rPr>
+    </w:lvl>
+    <w:lvl w:ilvl="3" w:tentative="1">
+      <w:start w:val="1"/>
+      <w:numFmt w:val="bullet"/>
+      <w:lvlText w:val=""/>
+      <w:lvlJc w:val="left"/>
+      <w:pPr>
+        <w:tabs>
+          <w:tab w:val="num" w:pos="2880"/>
+        </w:tabs>
+        <w:ind w:left="2880" w:hanging="360"/>
+      </w:pPr>
+      <w:rPr>
+        <w:rFonts w:ascii="Symbol" w:hAnsi="Symbol" w:hint="default"/>
+        <w:sz w:val="20"/>
+      </w:rPr>
+    </w:lvl>
+    <w:lvl w:ilvl="4" w:tentative="1">
+      <w:start w:val="1"/>
+      <w:numFmt w:val="bullet"/>
+      <w:lvlText w:val=""/>
+      <w:lvlJc w:val="left"/>
+      <w:pPr>
+        <w:tabs>
+          <w:tab w:val="num" w:pos="3600"/>
+        </w:tabs>
+        <w:ind w:left="3600" w:hanging="360"/>
+      </w:pPr>
+      <w:rPr>
+        <w:rFonts w:ascii="Symbol" w:hAnsi="Symbol" w:hint="default"/>
+        <w:sz w:val="20"/>
+      </w:rPr>
+    </w:lvl>
+    <w:lvl w:ilvl="5" w:tentative="1">
+      <w:start w:val="1"/>
+      <w:numFmt w:val="bullet"/>
+      <w:lvlText w:val=""/>
+      <w:lvlJc w:val="left"/>
+      <w:pPr>
+        <w:tabs>
+          <w:tab w:val="num" w:pos="4320"/>
+        </w:tabs>
+        <w:ind w:left="4320" w:hanging="360"/>
+      </w:pPr>
+      <w:rPr>
+        <w:rFonts w:ascii="Symbol" w:hAnsi="Symbol" w:hint="default"/>
+        <w:sz w:val="20"/>
+      </w:rPr>
+    </w:lvl>
+    <w:lvl w:ilvl="6" w:tentative="1">
+      <w:start w:val="1"/>
+      <w:numFmt w:val="bullet"/>
+      <w:lvlText w:val=""/>
+      <w:lvlJc w:val="left"/>
+      <w:pPr>
+        <w:tabs>
+          <w:tab w:val="num" w:pos="5040"/>
+        </w:tabs>
+        <w:ind w:left="5040" w:hanging="360"/>
+      </w:pPr>
+      <w:rPr>
+        <w:rFonts w:ascii="Symbol" w:hAnsi="Symbol" w:hint="default"/>
+        <w:sz w:val="20"/>
+      </w:rPr>
+    </w:lvl>
+    <w:lvl w:ilvl="7" w:tentative="1">
+      <w:start w:val="1"/>
+      <w:numFmt w:val="bullet"/>
+      <w:lvlText w:val=""/>
+      <w:lvlJc w:val="left"/>
+      <w:pPr>
+        <w:tabs>
+          <w:tab w:val="num" w:pos="5760"/>
+        </w:tabs>
+        <w:ind w:left="5760" w:hanging="360"/>
+      </w:pPr>
+      <w:rPr>
+        <w:rFonts w:ascii="Symbol" w:hAnsi="Symbol" w:hint="default"/>
+        <w:sz w:val="20"/>
+      </w:rPr>
+    </w:lvl>
+    <w:lvl w:ilvl="8" w:tentative="1">
+      <w:start w:val="1"/>
+      <w:numFmt w:val="bullet"/>
+      <w:lvlText w:val=""/>
+      <w:lvlJc w:val="left"/>
+      <w:pPr>
+        <w:tabs>
+          <w:tab w:val="num" w:pos="6480"/>
+        </w:tabs>
+        <w:ind w:left="6480" w:hanging="360"/>
+      </w:pPr>
+      <w:rPr>
+        <w:rFonts w:ascii="Symbol" w:hAnsi="Symbol" w:hint="default"/>
+        <w:sz w:val="20"/>
+      </w:rPr>
+    </w:lvl>
+  </w:abstractNum>
+  <w:abstractNum w:abstractNumId="21" w15:restartNumberingAfterBreak="0">
     <w:nsid w:val="4495554C"/>
     <w:multiLevelType w:val="multilevel"/>
     <w:tmpl w:val="F530DC14"/>
@@ -7002,7 +7697,7 @@
       </w:rPr>
     </w:lvl>
   </w:abstractNum>
-  <w:abstractNum w:abstractNumId="19" w15:restartNumberingAfterBreak="0">
+  <w:abstractNum w:abstractNumId="22" w15:restartNumberingAfterBreak="0">
     <w:nsid w:val="48082A64"/>
     <w:multiLevelType w:val="multilevel"/>
     <w:tmpl w:val="02C6C1D0"/>
@@ -7151,7 +7846,7 @@
       </w:rPr>
     </w:lvl>
   </w:abstractNum>
-  <w:abstractNum w:abstractNumId="20" w15:restartNumberingAfterBreak="0">
+  <w:abstractNum w:abstractNumId="23" w15:restartNumberingAfterBreak="0">
     <w:nsid w:val="4D7001A9"/>
     <w:multiLevelType w:val="multilevel"/>
     <w:tmpl w:val="E3C20B96"/>
@@ -7300,7 +7995,7 @@
       </w:rPr>
     </w:lvl>
   </w:abstractNum>
-  <w:abstractNum w:abstractNumId="21" w15:restartNumberingAfterBreak="0">
+  <w:abstractNum w:abstractNumId="24" w15:restartNumberingAfterBreak="0">
     <w:nsid w:val="511D10FC"/>
     <w:multiLevelType w:val="multilevel"/>
     <w:tmpl w:val="74D21F0E"/>
@@ -7449,7 +8144,7 @@
       </w:rPr>
     </w:lvl>
   </w:abstractNum>
-  <w:abstractNum w:abstractNumId="22" w15:restartNumberingAfterBreak="0">
+  <w:abstractNum w:abstractNumId="25" w15:restartNumberingAfterBreak="0">
     <w:nsid w:val="55417721"/>
     <w:multiLevelType w:val="multilevel"/>
     <w:tmpl w:val="E0E6516E"/>
@@ -7598,7 +8293,7 @@
       </w:rPr>
     </w:lvl>
   </w:abstractNum>
-  <w:abstractNum w:abstractNumId="23" w15:restartNumberingAfterBreak="0">
+  <w:abstractNum w:abstractNumId="26" w15:restartNumberingAfterBreak="0">
     <w:nsid w:val="585737C3"/>
     <w:multiLevelType w:val="multilevel"/>
     <w:tmpl w:val="DA22DC68"/>
@@ -7747,7 +8442,7 @@
       </w:rPr>
     </w:lvl>
   </w:abstractNum>
-  <w:abstractNum w:abstractNumId="24" w15:restartNumberingAfterBreak="0">
+  <w:abstractNum w:abstractNumId="27" w15:restartNumberingAfterBreak="0">
     <w:nsid w:val="5DA974BB"/>
     <w:multiLevelType w:val="multilevel"/>
     <w:tmpl w:val="F364D776"/>
@@ -7896,7 +8591,7 @@
       </w:rPr>
     </w:lvl>
   </w:abstractNum>
-  <w:abstractNum w:abstractNumId="25" w15:restartNumberingAfterBreak="0">
+  <w:abstractNum w:abstractNumId="28" w15:restartNumberingAfterBreak="0">
     <w:nsid w:val="5F8D70EF"/>
     <w:multiLevelType w:val="multilevel"/>
     <w:tmpl w:val="9FD2A692"/>
@@ -8045,7 +8740,7 @@
       </w:rPr>
     </w:lvl>
   </w:abstractNum>
-  <w:abstractNum w:abstractNumId="26" w15:restartNumberingAfterBreak="0">
+  <w:abstractNum w:abstractNumId="29" w15:restartNumberingAfterBreak="0">
     <w:nsid w:val="5FBF6FCF"/>
     <w:multiLevelType w:val="multilevel"/>
     <w:tmpl w:val="3DA8AE16"/>
@@ -8194,7 +8889,7 @@
       </w:rPr>
     </w:lvl>
   </w:abstractNum>
-  <w:abstractNum w:abstractNumId="27" w15:restartNumberingAfterBreak="0">
+  <w:abstractNum w:abstractNumId="30" w15:restartNumberingAfterBreak="0">
     <w:nsid w:val="620B071D"/>
     <w:multiLevelType w:val="multilevel"/>
     <w:tmpl w:val="1BB682A8"/>
@@ -8343,7 +9038,7 @@
       </w:rPr>
     </w:lvl>
   </w:abstractNum>
-  <w:abstractNum w:abstractNumId="28" w15:restartNumberingAfterBreak="0">
+  <w:abstractNum w:abstractNumId="31" w15:restartNumberingAfterBreak="0">
     <w:nsid w:val="65BC3763"/>
     <w:multiLevelType w:val="multilevel"/>
     <w:tmpl w:val="16F417FA"/>
@@ -8492,7 +9187,7 @@
       </w:rPr>
     </w:lvl>
   </w:abstractNum>
-  <w:abstractNum w:abstractNumId="29" w15:restartNumberingAfterBreak="0">
+  <w:abstractNum w:abstractNumId="32" w15:restartNumberingAfterBreak="0">
     <w:nsid w:val="66B56A6C"/>
     <w:multiLevelType w:val="multilevel"/>
     <w:tmpl w:val="F0DCE146"/>
@@ -8641,7 +9336,7 @@
       </w:rPr>
     </w:lvl>
   </w:abstractNum>
-  <w:abstractNum w:abstractNumId="30" w15:restartNumberingAfterBreak="0">
+  <w:abstractNum w:abstractNumId="33" w15:restartNumberingAfterBreak="0">
     <w:nsid w:val="68850FDD"/>
     <w:multiLevelType w:val="multilevel"/>
     <w:tmpl w:val="A82E5C5C"/>
@@ -8790,7 +9485,7 @@
       </w:rPr>
     </w:lvl>
   </w:abstractNum>
-  <w:abstractNum w:abstractNumId="31" w15:restartNumberingAfterBreak="0">
+  <w:abstractNum w:abstractNumId="34" w15:restartNumberingAfterBreak="0">
     <w:nsid w:val="727C543F"/>
     <w:multiLevelType w:val="multilevel"/>
     <w:tmpl w:val="8F8A4EEC"/>
@@ -8939,7 +9634,7 @@
       </w:rPr>
     </w:lvl>
   </w:abstractNum>
-  <w:abstractNum w:abstractNumId="32" w15:restartNumberingAfterBreak="0">
+  <w:abstractNum w:abstractNumId="35" w15:restartNumberingAfterBreak="0">
     <w:nsid w:val="74302195"/>
     <w:multiLevelType w:val="multilevel"/>
     <w:tmpl w:val="17104510"/>
@@ -9088,7 +9783,7 @@
       </w:rPr>
     </w:lvl>
   </w:abstractNum>
-  <w:abstractNum w:abstractNumId="33" w15:restartNumberingAfterBreak="0">
+  <w:abstractNum w:abstractNumId="36" w15:restartNumberingAfterBreak="0">
     <w:nsid w:val="75EA636B"/>
     <w:multiLevelType w:val="multilevel"/>
     <w:tmpl w:val="9B2A3A76"/>
@@ -9237,7 +9932,7 @@
       </w:rPr>
     </w:lvl>
   </w:abstractNum>
-  <w:abstractNum w:abstractNumId="34" w15:restartNumberingAfterBreak="0">
+  <w:abstractNum w:abstractNumId="37" w15:restartNumberingAfterBreak="0">
     <w:nsid w:val="78DC60A1"/>
     <w:multiLevelType w:val="multilevel"/>
     <w:tmpl w:val="A4700FF0"/>
@@ -9386,7 +10081,7 @@
       </w:rPr>
     </w:lvl>
   </w:abstractNum>
-  <w:abstractNum w:abstractNumId="35" w15:restartNumberingAfterBreak="0">
+  <w:abstractNum w:abstractNumId="38" w15:restartNumberingAfterBreak="0">
     <w:nsid w:val="7FD67B06"/>
     <w:multiLevelType w:val="multilevel"/>
     <w:tmpl w:val="B2BC7E4E"/>
@@ -9536,7 +10231,7 @@
     </w:lvl>
   </w:abstractNum>
   <w:num w:numId="1">
-    <w:abstractNumId w:val="22"/>
+    <w:abstractNumId w:val="25"/>
   </w:num>
   <w:num w:numId="2">
     <w:abstractNumId w:val="9"/>
@@ -9554,13 +10249,13 @@
     <w:abstractNumId w:val="12"/>
   </w:num>
   <w:num w:numId="7">
-    <w:abstractNumId w:val="17"/>
+    <w:abstractNumId w:val="19"/>
   </w:num>
   <w:num w:numId="8">
-    <w:abstractNumId w:val="29"/>
+    <w:abstractNumId w:val="32"/>
   </w:num>
   <w:num w:numId="9">
-    <w:abstractNumId w:val="31"/>
+    <w:abstractNumId w:val="34"/>
   </w:num>
   <w:num w:numId="10">
     <w:abstractNumId w:val="14"/>
@@ -9572,7 +10267,7 @@
     <w:abstractNumId w:val="0"/>
   </w:num>
   <w:num w:numId="13">
-    <w:abstractNumId w:val="33"/>
+    <w:abstractNumId w:val="36"/>
   </w:num>
   <w:num w:numId="14">
     <w:abstractNumId w:val="7"/>
@@ -9581,16 +10276,16 @@
     <w:abstractNumId w:val="4"/>
   </w:num>
   <w:num w:numId="16">
-    <w:abstractNumId w:val="26"/>
+    <w:abstractNumId w:val="29"/>
   </w:num>
   <w:num w:numId="17">
-    <w:abstractNumId w:val="19"/>
+    <w:abstractNumId w:val="22"/>
   </w:num>
   <w:num w:numId="18">
     <w:abstractNumId w:val="2"/>
   </w:num>
   <w:num w:numId="19">
-    <w:abstractNumId w:val="16"/>
+    <w:abstractNumId w:val="18"/>
   </w:num>
   <w:num w:numId="20">
     <w:abstractNumId w:val="1"/>
@@ -9599,49 +10294,58 @@
     <w:abstractNumId w:val="13"/>
   </w:num>
   <w:num w:numId="22">
+    <w:abstractNumId w:val="31"/>
+  </w:num>
+  <w:num w:numId="23">
     <w:abstractNumId w:val="28"/>
   </w:num>
-  <w:num w:numId="23">
-    <w:abstractNumId w:val="25"/>
-  </w:num>
   <w:num w:numId="24">
-    <w:abstractNumId w:val="34"/>
+    <w:abstractNumId w:val="37"/>
   </w:num>
   <w:num w:numId="25">
-    <w:abstractNumId w:val="23"/>
+    <w:abstractNumId w:val="26"/>
   </w:num>
   <w:num w:numId="26">
-    <w:abstractNumId w:val="35"/>
+    <w:abstractNumId w:val="38"/>
   </w:num>
   <w:num w:numId="27">
-    <w:abstractNumId w:val="30"/>
+    <w:abstractNumId w:val="33"/>
   </w:num>
   <w:num w:numId="28">
     <w:abstractNumId w:val="15"/>
   </w:num>
   <w:num w:numId="29">
-    <w:abstractNumId w:val="18"/>
+    <w:abstractNumId w:val="21"/>
   </w:num>
   <w:num w:numId="30">
     <w:abstractNumId w:val="8"/>
   </w:num>
   <w:num w:numId="31">
+    <w:abstractNumId w:val="30"/>
+  </w:num>
+  <w:num w:numId="32">
+    <w:abstractNumId w:val="23"/>
+  </w:num>
+  <w:num w:numId="33">
     <w:abstractNumId w:val="27"/>
   </w:num>
-  <w:num w:numId="32">
-    <w:abstractNumId w:val="20"/>
-  </w:num>
-  <w:num w:numId="33">
+  <w:num w:numId="34">
     <w:abstractNumId w:val="24"/>
   </w:num>
-  <w:num w:numId="34">
-    <w:abstractNumId w:val="21"/>
-  </w:num>
   <w:num w:numId="35">
-    <w:abstractNumId w:val="32"/>
+    <w:abstractNumId w:val="35"/>
   </w:num>
   <w:num w:numId="36">
     <w:abstractNumId w:val="10"/>
+  </w:num>
+  <w:num w:numId="37">
+    <w:abstractNumId w:val="17"/>
+  </w:num>
+  <w:num w:numId="38">
+    <w:abstractNumId w:val="20"/>
+  </w:num>
+  <w:num w:numId="39">
+    <w:abstractNumId w:val="16"/>
   </w:num>
 </w:numbering>
 </file>

</xml_diff>